<commit_message>
edit dok pembukaan & evaluasi sampul 1
</commit_message>
<xml_diff>
--- a/templates/10b Berita Acara Pembukaan Penawaran Sampul 1.docx
+++ b/templates/10b Berita Acara Pembukaan Penawaran Sampul 1.docx
@@ -639,7 +639,27 @@
           <w:highlight w:val="yellow"/>
           <w:lang w:val="it-IT"/>
         </w:rPr>
-        <w:t>#listperusahaanmasuk#</w:t>
+        <w:t>#</w:t>
+      </w:r>
+      <w:r>
+        <w:rPr>
+          <w:rFonts w:ascii="Arial" w:hAnsi="Arial" w:cs="Arial"/>
+          <w:sz w:val="24"/>
+          <w:szCs w:val="24"/>
+          <w:highlight w:val="yellow"/>
+          <w:lang w:val="it-IT"/>
+        </w:rPr>
+        <w:t>listpeserta</w:t>
+      </w:r>
+      <w:r>
+        <w:rPr>
+          <w:rFonts w:ascii="Arial" w:hAnsi="Arial" w:cs="Arial"/>
+          <w:sz w:val="24"/>
+          <w:szCs w:val="24"/>
+          <w:highlight w:val="yellow"/>
+          <w:lang w:val="it-IT"/>
+        </w:rPr>
+        <w:t>#</w:t>
       </w:r>
     </w:p>
     <w:p>
@@ -729,7 +749,27 @@
           <w:highlight w:val="yellow"/>
           <w:lang w:val="it-IT"/>
         </w:rPr>
-        <w:t>#listperusahaanikut#</w:t>
+        <w:t>#listpe</w:t>
+      </w:r>
+      <w:r>
+        <w:rPr>
+          <w:rFonts w:ascii="Arial" w:hAnsi="Arial" w:cs="Arial"/>
+          <w:sz w:val="24"/>
+          <w:szCs w:val="24"/>
+          <w:highlight w:val="yellow"/>
+          <w:lang w:val="it-IT"/>
+        </w:rPr>
+        <w:t>sertalulus</w:t>
+      </w:r>
+      <w:r>
+        <w:rPr>
+          <w:rFonts w:ascii="Arial" w:hAnsi="Arial" w:cs="Arial"/>
+          <w:sz w:val="24"/>
+          <w:szCs w:val="24"/>
+          <w:highlight w:val="yellow"/>
+          <w:lang w:val="it-IT"/>
+        </w:rPr>
+        <w:t>#</w:t>
       </w:r>
     </w:p>
     <w:p>
@@ -906,7 +946,7 @@
           <w:szCs w:val="24"/>
           <w:lang w:val="sv-SE"/>
         </w:rPr>
-        <w:t xml:space="preserve">Jumlah Perusahaan/Penyedia </w:t>
+        <w:t xml:space="preserve">Perusahaan/Penyedia </w:t>
       </w:r>
       <w:r>
         <w:rPr>
@@ -942,7 +982,7 @@
           <w:szCs w:val="24"/>
           <w:highlight w:val="yellow"/>
         </w:rPr>
-        <w:t>#</w:t>
+        <w:t>#listpeserta</w:t>
       </w:r>
       <w:r>
         <w:rPr>
@@ -951,7 +991,16 @@
           <w:szCs w:val="24"/>
           <w:highlight w:val="yellow"/>
         </w:rPr>
-        <w:t>perusahaanlulus</w:t>
+        <w:t>lulus</w:t>
+      </w:r>
+      <w:r>
+        <w:rPr>
+          <w:rFonts w:ascii="Arial" w:hAnsi="Arial" w:cs="Arial"/>
+          <w:sz w:val="24"/>
+          <w:szCs w:val="24"/>
+          <w:highlight w:val="yellow"/>
+        </w:rPr>
+        <w:t>koma</w:t>
       </w:r>
       <w:r>
         <w:rPr>
@@ -1053,7 +1102,16 @@
           <w:szCs w:val="24"/>
           <w:highlight w:val="yellow"/>
         </w:rPr>
-        <w:t>perusahaantdklulus</w:t>
+        <w:t>listpeserta</w:t>
+      </w:r>
+      <w:r>
+        <w:rPr>
+          <w:rFonts w:ascii="Arial" w:hAnsi="Arial" w:cs="Arial"/>
+          <w:sz w:val="24"/>
+          <w:szCs w:val="24"/>
+          <w:highlight w:val="yellow"/>
+        </w:rPr>
+        <w:t>tdklulus</w:t>
       </w:r>
       <w:r>
         <w:rPr>
@@ -1494,85 +1552,27 @@
     </w:p>
     <w:p>
       <w:pPr>
-        <w:numPr>
-          <w:ilvl w:val="0"/>
-          <w:numId w:val="6"/>
-        </w:numPr>
         <w:tabs>
           <w:tab w:val="left" w:pos="3119"/>
           <w:tab w:val="left" w:pos="4253"/>
           <w:tab w:val="left" w:pos="4410"/>
         </w:tabs>
         <w:spacing w:after="0" w:line="240" w:lineRule="auto"/>
-        <w:jc w:val="both"/>
-        <w:rPr>
-          <w:rFonts w:ascii="Arial" w:hAnsi="Arial" w:cs="Arial"/>
-          <w:sz w:val="24"/>
-          <w:szCs w:val="24"/>
-          <w:highlight w:val="lightGray"/>
-          <w:lang w:val="id-ID"/>
-        </w:rPr>
-      </w:pPr>
-      <w:r>
-        <w:rPr>
-          <w:rFonts w:ascii="Arial" w:hAnsi="Arial" w:cs="Arial"/>
-          <w:sz w:val="24"/>
-          <w:szCs w:val="24"/>
-          <w:highlight w:val="lightGray"/>
-          <w:lang w:val="id-ID"/>
-        </w:rPr>
-        <w:t>..................................</w:t>
-      </w:r>
-    </w:p>
-    <w:p>
-      <w:pPr>
-        <w:numPr>
-          <w:ilvl w:val="0"/>
-          <w:numId w:val="6"/>
-        </w:numPr>
-        <w:tabs>
-          <w:tab w:val="left" w:pos="3119"/>
-          <w:tab w:val="left" w:pos="4253"/>
-          <w:tab w:val="left" w:pos="4410"/>
-        </w:tabs>
-        <w:spacing w:after="0" w:line="240" w:lineRule="auto"/>
-        <w:jc w:val="both"/>
-        <w:rPr>
-          <w:rFonts w:ascii="Arial" w:hAnsi="Arial" w:cs="Arial"/>
-          <w:sz w:val="24"/>
-          <w:szCs w:val="24"/>
-          <w:highlight w:val="lightGray"/>
-          <w:lang w:val="id-ID"/>
-        </w:rPr>
-      </w:pPr>
-      <w:r>
-        <w:rPr>
-          <w:rFonts w:ascii="Arial" w:hAnsi="Arial" w:cs="Arial"/>
-          <w:sz w:val="24"/>
-          <w:szCs w:val="24"/>
-          <w:highlight w:val="lightGray"/>
-          <w:lang w:val="id-ID"/>
-        </w:rPr>
-        <w:t>.................................</w:t>
-      </w:r>
-    </w:p>
-    <w:p>
-      <w:pPr>
-        <w:tabs>
-          <w:tab w:val="left" w:pos="3119"/>
-          <w:tab w:val="left" w:pos="4253"/>
-          <w:tab w:val="left" w:pos="4410"/>
-        </w:tabs>
-        <w:spacing w:after="0" w:line="240" w:lineRule="auto"/>
-        <w:ind w:left="720"/>
-        <w:jc w:val="both"/>
-        <w:rPr>
-          <w:rFonts w:ascii="Arial" w:hAnsi="Arial" w:cs="Arial"/>
-          <w:sz w:val="24"/>
-          <w:szCs w:val="24"/>
-          <w:lang w:val="id-ID"/>
-        </w:rPr>
-      </w:pPr>
+        <w:rPr>
+          <w:rFonts w:ascii="Arial" w:hAnsi="Arial" w:cs="Arial"/>
+          <w:sz w:val="24"/>
+          <w:szCs w:val="24"/>
+        </w:rPr>
+      </w:pPr>
+      <w:r>
+        <w:rPr>
+          <w:rFonts w:ascii="Arial" w:hAnsi="Arial" w:cs="Arial"/>
+          <w:sz w:val="24"/>
+          <w:szCs w:val="24"/>
+          <w:highlight w:val="cyan"/>
+        </w:rPr>
+        <w:t>#tdtgnpeserta#</w:t>
+      </w:r>
     </w:p>
     <w:p>
       <w:pPr>
@@ -1802,7 +1802,7 @@
           <v:imagedata r:id="rId1" o:title=""/>
           <w10:wrap type="topAndBottom"/>
         </v:shape>
-        <o:OLEObject Type="Embed" ProgID="PBrush" ShapeID="_x0000_s2049" DrawAspect="Content" ObjectID="_1434397748" r:id="rId2"/>
+        <o:OLEObject Type="Embed" ProgID="PBrush" ShapeID="_x0000_s2049" DrawAspect="Content" ObjectID="_1434524576" r:id="rId2"/>
       </w:pict>
     </w:r>
     <w:r>

</xml_diff>

<commit_message>
perbaiki dokumen untuk tunjuk langsung dua sampul
</commit_message>
<xml_diff>
--- a/templates/10b Berita Acara Pembukaan Penawaran Sampul 1.docx
+++ b/templates/10b Berita Acara Pembukaan Penawaran Sampul 1.docx
@@ -6,7 +6,7 @@
       <w:pPr>
         <w:jc w:val="center"/>
         <w:rPr>
-          <w:rFonts w:ascii="Arial" w:hAnsi="Arial" w:cs="Arial"/>
+          <w:rFonts w:ascii="Tahoma" w:hAnsi="Tahoma" w:cs="Tahoma"/>
           <w:b/>
           <w:sz w:val="24"/>
           <w:szCs w:val="24"/>
@@ -15,7 +15,7 @@
       </w:pPr>
       <w:r>
         <w:rPr>
-          <w:rFonts w:ascii="Arial" w:hAnsi="Arial" w:cs="Arial"/>
+          <w:rFonts w:ascii="Tahoma" w:hAnsi="Tahoma" w:cs="Tahoma"/>
           <w:b/>
           <w:noProof/>
           <w:sz w:val="24"/>
@@ -34,18 +34,16 @@
       <w:pPr>
         <w:jc w:val="center"/>
         <w:rPr>
-          <w:rFonts w:ascii="Arial" w:hAnsi="Arial" w:cs="Arial"/>
-          <w:b/>
-          <w:sz w:val="24"/>
+          <w:rFonts w:ascii="Tahoma" w:hAnsi="Tahoma" w:cs="Tahoma"/>
+          <w:b/>
           <w:szCs w:val="24"/>
           <w:lang w:val="sv-SE"/>
         </w:rPr>
       </w:pPr>
       <w:r>
         <w:rPr>
-          <w:rFonts w:ascii="Arial" w:hAnsi="Arial" w:cs="Arial"/>
-          <w:b/>
-          <w:sz w:val="24"/>
+          <w:rFonts w:ascii="Tahoma" w:hAnsi="Tahoma" w:cs="Tahoma"/>
+          <w:b/>
           <w:szCs w:val="24"/>
           <w:lang w:val="sv-SE"/>
         </w:rPr>
@@ -56,9 +54,8 @@
       <w:pPr>
         <w:jc w:val="center"/>
         <w:rPr>
-          <w:rFonts w:ascii="Arial" w:hAnsi="Arial" w:cs="Arial"/>
-          <w:b/>
-          <w:sz w:val="24"/>
+          <w:rFonts w:ascii="Tahoma" w:hAnsi="Tahoma" w:cs="Tahoma"/>
+          <w:b/>
           <w:szCs w:val="24"/>
           <w:u w:val="single"/>
           <w:lang w:val="sv-SE"/>
@@ -66,21 +63,120 @@
       </w:pPr>
       <w:r>
         <w:rPr>
-          <w:rFonts w:ascii="Arial" w:hAnsi="Arial" w:cs="Arial"/>
-          <w:b/>
-          <w:sz w:val="24"/>
+          <w:rFonts w:ascii="Tahoma" w:hAnsi="Tahoma" w:cs="Tahoma"/>
+          <w:b/>
           <w:szCs w:val="24"/>
           <w:u w:val="single"/>
           <w:lang w:val="sv-SE"/>
         </w:rPr>
-        <w:t>PEMBUKAAN PENAWARAN SAMPUL  I (SATU)</w:t>
+        <w:t xml:space="preserve">PEMBUKAAN PENAWARAN </w:t>
+      </w:r>
+      <w:r>
+        <w:rPr>
+          <w:rFonts w:ascii="Tahoma" w:hAnsi="Tahoma" w:cs="Tahoma"/>
+          <w:b/>
+          <w:szCs w:val="24"/>
+          <w:highlight w:val="cyan"/>
+          <w:u w:val="single"/>
+          <w:lang w:val="id-ID"/>
+        </w:rPr>
+        <w:t>#sampul/tahap</w:t>
+      </w:r>
+      <w:r>
+        <w:rPr>
+          <w:rFonts w:ascii="Tahoma" w:hAnsi="Tahoma" w:cs="Tahoma"/>
+          <w:b/>
+          <w:szCs w:val="24"/>
+          <w:highlight w:val="cyan"/>
+          <w:u w:val="single"/>
+          <w:lang w:val="id-ID"/>
+        </w:rPr>
+        <w:t>kapital</w:t>
+      </w:r>
+      <w:r>
+        <w:rPr>
+          <w:rFonts w:ascii="Tahoma" w:hAnsi="Tahoma" w:cs="Tahoma"/>
+          <w:b/>
+          <w:szCs w:val="24"/>
+          <w:highlight w:val="cyan"/>
+          <w:u w:val="single"/>
+          <w:lang w:val="id-ID"/>
+        </w:rPr>
+        <w:t>#</w:t>
+      </w:r>
+      <w:r>
+        <w:rPr>
+          <w:rFonts w:ascii="Tahoma" w:hAnsi="Tahoma" w:cs="Tahoma"/>
+          <w:b/>
+          <w:szCs w:val="24"/>
+          <w:u w:val="single"/>
+          <w:lang w:val="sv-SE"/>
+        </w:rPr>
+        <w:t xml:space="preserve">  I (SATU)</w:t>
       </w:r>
     </w:p>
     <w:p>
       <w:pPr>
         <w:jc w:val="center"/>
         <w:rPr>
-          <w:rFonts w:ascii="Arial" w:hAnsi="Arial" w:cs="Arial"/>
+          <w:rFonts w:ascii="Tahoma" w:hAnsi="Tahoma" w:cs="Tahoma"/>
+          <w:b/>
+          <w:szCs w:val="24"/>
+        </w:rPr>
+      </w:pPr>
+      <w:r>
+        <w:rPr>
+          <w:rFonts w:ascii="Tahoma" w:hAnsi="Tahoma" w:cs="Tahoma"/>
+          <w:b/>
+          <w:szCs w:val="24"/>
+          <w:lang w:val="pt-BR"/>
+        </w:rPr>
+        <w:t xml:space="preserve">No. :    </w:t>
+      </w:r>
+      <w:r>
+        <w:rPr>
+          <w:rFonts w:ascii="Tahoma" w:hAnsi="Tahoma" w:cs="Tahoma"/>
+          <w:b/>
+          <w:szCs w:val="24"/>
+          <w:highlight w:val="yellow"/>
+        </w:rPr>
+        <w:t>#nomorba</w:t>
+      </w:r>
+      <w:r>
+        <w:rPr>
+          <w:rFonts w:ascii="Tahoma" w:hAnsi="Tahoma" w:cs="Tahoma"/>
+          <w:b/>
+          <w:szCs w:val="24"/>
+          <w:highlight w:val="yellow"/>
+        </w:rPr>
+        <w:t>#</w:t>
+      </w:r>
+    </w:p>
+    <w:p>
+      <w:pPr>
+        <w:jc w:val="center"/>
+        <w:rPr>
+          <w:rFonts w:ascii="Tahoma" w:hAnsi="Tahoma" w:cs="Tahoma"/>
+          <w:b/>
+          <w:szCs w:val="24"/>
+          <w:lang w:val="nb-NO"/>
+        </w:rPr>
+      </w:pPr>
+      <w:r>
+        <w:rPr>
+          <w:rFonts w:ascii="Tahoma" w:hAnsi="Tahoma" w:cs="Tahoma"/>
+          <w:b/>
+          <w:szCs w:val="24"/>
+          <w:lang w:val="nb-NO"/>
+        </w:rPr>
+        <w:t>TENTANG</w:t>
+      </w:r>
+    </w:p>
+    <w:p>
+      <w:pPr>
+        <w:jc w:val="center"/>
+        <w:rPr>
+          <w:rFonts w:ascii="Tahoma" w:hAnsi="Tahoma" w:cs="Tahoma"/>
           <w:b/>
           <w:sz w:val="24"/>
           <w:szCs w:val="24"/>
@@ -88,122 +184,47 @@
       </w:pPr>
       <w:r>
         <w:rPr>
-          <w:rFonts w:ascii="Arial" w:hAnsi="Arial" w:cs="Arial"/>
+          <w:rFonts w:ascii="Tahoma" w:hAnsi="Tahoma" w:cs="Tahoma"/>
+          <w:b/>
+          <w:szCs w:val="24"/>
+          <w:lang w:val="nb-NO"/>
+        </w:rPr>
+        <w:t xml:space="preserve">PEKERJAAN </w:t>
+      </w:r>
+      <w:r>
+        <w:rPr>
+          <w:rFonts w:ascii="Tahoma" w:hAnsi="Tahoma" w:cs="Tahoma"/>
           <w:b/>
           <w:sz w:val="24"/>
           <w:szCs w:val="24"/>
-          <w:lang w:val="pt-BR"/>
-        </w:rPr>
-        <w:t xml:space="preserve">No. :  </w:t>
-      </w:r>
-      <w:r>
-        <w:rPr>
-          <w:rFonts w:ascii="Arial" w:hAnsi="Arial" w:cs="Arial"/>
+          <w:highlight w:val="cyan"/>
+        </w:rPr>
+        <w:t>#</w:t>
+      </w:r>
+      <w:r>
+        <w:rPr>
+          <w:rFonts w:ascii="Tahoma" w:hAnsi="Tahoma" w:cs="Tahoma"/>
           <w:b/>
           <w:sz w:val="24"/>
           <w:szCs w:val="24"/>
-          <w:lang w:val="pt-BR"/>
-        </w:rPr>
-        <w:t xml:space="preserve">  </w:t>
-      </w:r>
-      <w:r>
-        <w:rPr>
-          <w:rFonts w:ascii="Arial" w:hAnsi="Arial" w:cs="Arial"/>
+          <w:highlight w:val="cyan"/>
+        </w:rPr>
+        <w:t>namapengadaan</w:t>
+      </w:r>
+      <w:r>
+        <w:rPr>
+          <w:rFonts w:ascii="Tahoma" w:hAnsi="Tahoma" w:cs="Tahoma"/>
           <w:b/>
           <w:sz w:val="24"/>
           <w:szCs w:val="24"/>
-          <w:highlight w:val="yellow"/>
-        </w:rPr>
-        <w:t>#nomorba</w:t>
-      </w:r>
-      <w:r>
-        <w:rPr>
-          <w:rFonts w:ascii="Arial" w:hAnsi="Arial" w:cs="Arial"/>
-          <w:b/>
-          <w:sz w:val="24"/>
-          <w:szCs w:val="24"/>
-          <w:highlight w:val="yellow"/>
-        </w:rPr>
-        <w:t>#</w:t>
-      </w:r>
-    </w:p>
-    <w:p>
-      <w:pPr>
-        <w:jc w:val="center"/>
-        <w:rPr>
-          <w:rFonts w:ascii="Arial" w:hAnsi="Arial" w:cs="Arial"/>
-          <w:b/>
-          <w:sz w:val="24"/>
-          <w:szCs w:val="24"/>
-          <w:lang w:val="nb-NO"/>
-        </w:rPr>
-      </w:pPr>
-      <w:r>
-        <w:rPr>
-          <w:rFonts w:ascii="Arial" w:hAnsi="Arial" w:cs="Arial"/>
-          <w:b/>
-          <w:sz w:val="24"/>
-          <w:szCs w:val="24"/>
-          <w:lang w:val="nb-NO"/>
-        </w:rPr>
-        <w:t>TENTANG</w:t>
-      </w:r>
-    </w:p>
-    <w:p>
-      <w:pPr>
-        <w:jc w:val="center"/>
-        <w:rPr>
-          <w:rFonts w:ascii="Arial" w:hAnsi="Arial" w:cs="Arial"/>
-          <w:b/>
-          <w:sz w:val="24"/>
-          <w:szCs w:val="24"/>
-          <w:lang w:val="nb-NO"/>
-        </w:rPr>
-      </w:pPr>
-      <w:r>
-        <w:rPr>
-          <w:rFonts w:ascii="Arial" w:hAnsi="Arial" w:cs="Arial"/>
-          <w:b/>
-          <w:sz w:val="24"/>
-          <w:szCs w:val="24"/>
-          <w:lang w:val="nb-NO"/>
-        </w:rPr>
-        <w:t xml:space="preserve">PEKERJAAN </w:t>
-      </w:r>
-    </w:p>
-    <w:p>
-      <w:pPr>
-        <w:jc w:val="center"/>
-        <w:rPr>
-          <w:rFonts w:ascii="Arial" w:hAnsi="Arial" w:cs="Arial"/>
-          <w:b/>
-          <w:sz w:val="24"/>
-          <w:szCs w:val="24"/>
-        </w:rPr>
-      </w:pPr>
-      <w:r>
-        <w:rPr>
-          <w:rFonts w:ascii="Arial" w:hAnsi="Arial" w:cs="Arial"/>
-          <w:b/>
-          <w:sz w:val="24"/>
-          <w:szCs w:val="24"/>
-          <w:highlight w:val="cyan"/>
-        </w:rPr>
-        <w:t>#</w:t>
-      </w:r>
-      <w:r>
-        <w:rPr>
-          <w:rFonts w:ascii="Arial" w:hAnsi="Arial" w:cs="Arial"/>
-          <w:b/>
-          <w:sz w:val="24"/>
-          <w:szCs w:val="24"/>
-          <w:highlight w:val="cyan"/>
-        </w:rPr>
-        <w:t>namapengadaan</w:t>
-      </w:r>
-      <w:r>
-        <w:rPr>
-          <w:rFonts w:ascii="Arial" w:hAnsi="Arial" w:cs="Arial"/>
+          <w:highlight w:val="cyan"/>
+          <w:lang w:val="id-ID"/>
+        </w:rPr>
+        <w:t>kapital</w:t>
+      </w:r>
+      <w:r>
+        <w:rPr>
+          <w:rFonts w:ascii="Tahoma" w:hAnsi="Tahoma" w:cs="Tahoma"/>
           <w:b/>
           <w:sz w:val="24"/>
           <w:szCs w:val="24"/>
@@ -222,702 +243,566 @@
         <w:ind w:right="-630"/>
         <w:jc w:val="both"/>
         <w:rPr>
-          <w:rFonts w:ascii="Arial" w:hAnsi="Arial" w:cs="Arial"/>
-          <w:sz w:val="24"/>
-          <w:szCs w:val="24"/>
+          <w:rFonts w:ascii="Tahoma" w:hAnsi="Tahoma" w:cs="Tahoma"/>
+          <w:lang w:val="id-ID"/>
+        </w:rPr>
+      </w:pPr>
+      <w:r>
+        <w:rPr>
+          <w:rFonts w:ascii="Tahoma" w:hAnsi="Tahoma" w:cs="Tahoma"/>
           <w:lang w:val="nb-NO"/>
         </w:rPr>
-      </w:pPr>
-      <w:r>
-        <w:rPr>
-          <w:rFonts w:ascii="Arial" w:hAnsi="Arial" w:cs="Arial"/>
-          <w:sz w:val="24"/>
-          <w:szCs w:val="24"/>
+        <w:t xml:space="preserve">Pada hari ini, </w:t>
+      </w:r>
+      <w:r>
+        <w:rPr>
+          <w:rFonts w:ascii="Tahoma" w:hAnsi="Tahoma" w:cs="Tahoma"/>
+          <w:highlight w:val="cyan"/>
+        </w:rPr>
+        <w:t>#hari</w:t>
+      </w:r>
+      <w:r>
+        <w:rPr>
+          <w:rFonts w:ascii="Tahoma" w:hAnsi="Tahoma" w:cs="Tahoma"/>
+          <w:highlight w:val="cyan"/>
+        </w:rPr>
+        <w:t>#</w:t>
+      </w:r>
+      <w:r>
+        <w:rPr>
+          <w:rFonts w:ascii="Tahoma" w:hAnsi="Tahoma" w:cs="Tahoma"/>
           <w:lang w:val="nb-NO"/>
         </w:rPr>
-        <w:t xml:space="preserve">Pada hari ini, </w:t>
-      </w:r>
-      <w:r>
-        <w:rPr>
-          <w:rFonts w:ascii="Arial" w:hAnsi="Arial" w:cs="Arial"/>
-          <w:sz w:val="24"/>
-          <w:szCs w:val="24"/>
-          <w:highlight w:val="cyan"/>
-        </w:rPr>
-        <w:t>#hari</w:t>
-      </w:r>
-      <w:r>
-        <w:rPr>
-          <w:rFonts w:ascii="Arial" w:hAnsi="Arial" w:cs="Arial"/>
-          <w:sz w:val="24"/>
-          <w:szCs w:val="24"/>
-          <w:highlight w:val="cyan"/>
+        <w:t xml:space="preserve"> tanggal  </w:t>
+      </w:r>
+      <w:r>
+        <w:rPr>
+          <w:rFonts w:ascii="Tahoma" w:hAnsi="Tahoma" w:cs="Tahoma"/>
+          <w:highlight w:val="yellow"/>
         </w:rPr>
         <w:t>#</w:t>
       </w:r>
       <w:r>
         <w:rPr>
-          <w:rFonts w:ascii="Arial" w:hAnsi="Arial" w:cs="Arial"/>
-          <w:sz w:val="24"/>
-          <w:szCs w:val="24"/>
+          <w:rFonts w:ascii="Tahoma" w:hAnsi="Tahoma" w:cs="Tahoma"/>
+          <w:highlight w:val="yellow"/>
+        </w:rPr>
+        <w:t>tanggal</w:t>
+      </w:r>
+      <w:r>
+        <w:rPr>
+          <w:rFonts w:ascii="Tahoma" w:hAnsi="Tahoma" w:cs="Tahoma"/>
+          <w:highlight w:val="yellow"/>
+        </w:rPr>
+        <w:t>#</w:t>
+      </w:r>
+      <w:r>
+        <w:rPr>
+          <w:rFonts w:ascii="Tahoma" w:hAnsi="Tahoma" w:cs="Tahoma"/>
           <w:lang w:val="nb-NO"/>
         </w:rPr>
-        <w:t xml:space="preserve"> tanggal </w:t>
-      </w:r>
-      <w:r>
-        <w:rPr>
-          <w:rFonts w:ascii="Arial" w:hAnsi="Arial" w:cs="Arial"/>
-          <w:sz w:val="24"/>
-          <w:szCs w:val="24"/>
+        <w:t xml:space="preserve"> </w:t>
+      </w:r>
+      <w:r>
+        <w:rPr>
+          <w:rFonts w:ascii="Tahoma" w:hAnsi="Tahoma" w:cs="Tahoma"/>
+          <w:lang w:val="id-ID"/>
+        </w:rPr>
+        <w:t>pukul</w:t>
+      </w:r>
+      <w:r>
+        <w:rPr>
+          <w:rFonts w:ascii="Tahoma" w:hAnsi="Tahoma" w:cs="Tahoma"/>
           <w:lang w:val="nb-NO"/>
         </w:rPr>
         <w:t xml:space="preserve"> </w:t>
       </w:r>
       <w:r>
         <w:rPr>
-          <w:rFonts w:ascii="Arial" w:hAnsi="Arial" w:cs="Arial"/>
-          <w:sz w:val="24"/>
-          <w:szCs w:val="24"/>
-          <w:highlight w:val="cyan"/>
+          <w:rFonts w:ascii="Tahoma" w:hAnsi="Tahoma" w:cs="Tahoma"/>
+          <w:highlight w:val="yellow"/>
+        </w:rPr>
+        <w:t>#jam</w:t>
+      </w:r>
+      <w:r>
+        <w:rPr>
+          <w:rFonts w:ascii="Tahoma" w:hAnsi="Tahoma" w:cs="Tahoma"/>
+          <w:highlight w:val="yellow"/>
         </w:rPr>
         <w:t>#</w:t>
       </w:r>
       <w:r>
         <w:rPr>
-          <w:rFonts w:ascii="Arial" w:hAnsi="Arial" w:cs="Arial"/>
-          <w:sz w:val="24"/>
-          <w:szCs w:val="24"/>
-          <w:highlight w:val="cyan"/>
-        </w:rPr>
-        <w:t>tanggal</w:t>
-      </w:r>
-      <w:r>
-        <w:rPr>
-          <w:rFonts w:ascii="Arial" w:hAnsi="Arial" w:cs="Arial"/>
-          <w:sz w:val="24"/>
-          <w:szCs w:val="24"/>
+          <w:rFonts w:ascii="Tahoma" w:hAnsi="Tahoma" w:cs="Tahoma"/>
+          <w:lang w:val="nb-NO"/>
+        </w:rPr>
+        <w:t xml:space="preserve"> WIB telah dilakukan pembukaan dokumen penawaran sampul I Pekerjaan </w:t>
+      </w:r>
+      <w:r>
+        <w:rPr>
+          <w:rFonts w:ascii="Tahoma" w:hAnsi="Tahoma" w:cs="Tahoma"/>
+          <w:highlight w:val="cyan"/>
+        </w:rPr>
+        <w:t>#namapengadaan</w:t>
+      </w:r>
+      <w:r>
+        <w:rPr>
+          <w:rFonts w:ascii="Tahoma" w:hAnsi="Tahoma" w:cs="Tahoma"/>
           <w:highlight w:val="cyan"/>
         </w:rPr>
         <w:t>#</w:t>
       </w:r>
       <w:r>
         <w:rPr>
-          <w:rFonts w:ascii="Arial" w:hAnsi="Arial" w:cs="Arial"/>
-          <w:sz w:val="24"/>
-          <w:szCs w:val="24"/>
+          <w:rFonts w:ascii="Tahoma" w:hAnsi="Tahoma" w:cs="Tahoma"/>
           <w:lang w:val="nb-NO"/>
         </w:rPr>
-        <w:t xml:space="preserve"> </w:t>
-      </w:r>
-      <w:r>
-        <w:rPr>
-          <w:rFonts w:ascii="Arial" w:hAnsi="Arial" w:cs="Arial"/>
-          <w:sz w:val="24"/>
-          <w:szCs w:val="24"/>
+        <w:t xml:space="preserve">, sebagaimana dimaksud dalam Rencana Kerja dan Syarat-syarat (RKS) No.: </w:t>
+      </w:r>
+      <w:r>
+        <w:rPr>
+          <w:rFonts w:ascii="Tahoma" w:hAnsi="Tahoma" w:cs="Tahoma"/>
+          <w:highlight w:val="cyan"/>
+        </w:rPr>
+        <w:t>#</w:t>
+      </w:r>
+      <w:r>
+        <w:rPr>
+          <w:rFonts w:ascii="Tahoma" w:hAnsi="Tahoma" w:cs="Tahoma"/>
+          <w:highlight w:val="cyan"/>
+        </w:rPr>
+        <w:t>norks</w:t>
+      </w:r>
+      <w:r>
+        <w:rPr>
+          <w:rFonts w:ascii="Tahoma" w:hAnsi="Tahoma" w:cs="Tahoma"/>
+          <w:highlight w:val="cyan"/>
+        </w:rPr>
+        <w:t>#</w:t>
+      </w:r>
+      <w:r>
+        <w:rPr>
+          <w:rFonts w:ascii="Tahoma" w:hAnsi="Tahoma" w:cs="Tahoma"/>
           <w:lang w:val="nb-NO"/>
         </w:rPr>
-        <w:t xml:space="preserve">jam </w:t>
-      </w:r>
-      <w:r>
-        <w:rPr>
-          <w:rFonts w:ascii="Arial" w:hAnsi="Arial" w:cs="Arial"/>
-          <w:sz w:val="24"/>
-          <w:szCs w:val="24"/>
-          <w:highlight w:val="cyan"/>
-        </w:rPr>
-        <w:t>#jam</w:t>
-      </w:r>
-      <w:r>
-        <w:rPr>
-          <w:rFonts w:ascii="Arial" w:hAnsi="Arial" w:cs="Arial"/>
-          <w:sz w:val="24"/>
-          <w:szCs w:val="24"/>
+        <w:t xml:space="preserve"> tanggal  </w:t>
+      </w:r>
+      <w:r>
+        <w:rPr>
+          <w:rFonts w:ascii="Tahoma" w:hAnsi="Tahoma" w:cs="Tahoma"/>
           <w:highlight w:val="cyan"/>
         </w:rPr>
         <w:t>#</w:t>
       </w:r>
       <w:r>
         <w:rPr>
-          <w:rFonts w:ascii="Arial" w:hAnsi="Arial" w:cs="Arial"/>
-          <w:sz w:val="24"/>
-          <w:szCs w:val="24"/>
+          <w:rFonts w:ascii="Tahoma" w:hAnsi="Tahoma" w:cs="Tahoma"/>
+          <w:highlight w:val="cyan"/>
+        </w:rPr>
+        <w:t>tanggalrks</w:t>
+      </w:r>
+      <w:r>
+        <w:rPr>
+          <w:rFonts w:ascii="Tahoma" w:hAnsi="Tahoma" w:cs="Tahoma"/>
+          <w:highlight w:val="cyan"/>
+        </w:rPr>
+        <w:t>#</w:t>
+      </w:r>
+      <w:r>
+        <w:rPr>
+          <w:rFonts w:ascii="Tahoma" w:hAnsi="Tahoma" w:cs="Tahoma"/>
           <w:lang w:val="nb-NO"/>
         </w:rPr>
-        <w:t xml:space="preserve"> WIB telah dilakukan pembukaan dokumen penawaran sampul I Pekerjaan </w:t>
-      </w:r>
-      <w:r>
-        <w:rPr>
-          <w:rFonts w:ascii="Arial" w:hAnsi="Arial" w:cs="Arial"/>
-          <w:sz w:val="24"/>
-          <w:szCs w:val="24"/>
-          <w:highlight w:val="cyan"/>
-        </w:rPr>
-        <w:t>#namapengadaan</w:t>
-      </w:r>
-      <w:r>
-        <w:rPr>
-          <w:rFonts w:ascii="Arial" w:hAnsi="Arial" w:cs="Arial"/>
-          <w:sz w:val="24"/>
-          <w:szCs w:val="24"/>
-          <w:highlight w:val="cyan"/>
-        </w:rPr>
-        <w:t>#</w:t>
-      </w:r>
-      <w:r>
-        <w:rPr>
-          <w:rFonts w:ascii="Arial" w:hAnsi="Arial" w:cs="Arial"/>
-          <w:sz w:val="24"/>
-          <w:szCs w:val="24"/>
-          <w:lang w:val="nb-NO"/>
-        </w:rPr>
-        <w:t xml:space="preserve">, sebagaimana dimaksud dalam Rencana Kerja dan Syarat-syarat (RKS) No.: </w:t>
-      </w:r>
-      <w:r>
-        <w:rPr>
-          <w:rFonts w:ascii="Arial" w:hAnsi="Arial" w:cs="Arial"/>
-          <w:sz w:val="24"/>
-          <w:szCs w:val="24"/>
-          <w:highlight w:val="cyan"/>
-        </w:rPr>
-        <w:t>#</w:t>
-      </w:r>
-      <w:r>
-        <w:rPr>
-          <w:rFonts w:ascii="Arial" w:hAnsi="Arial" w:cs="Arial"/>
-          <w:sz w:val="24"/>
-          <w:szCs w:val="24"/>
-          <w:highlight w:val="cyan"/>
-        </w:rPr>
-        <w:t>norks</w:t>
-      </w:r>
-      <w:r>
-        <w:rPr>
-          <w:rFonts w:ascii="Arial" w:hAnsi="Arial" w:cs="Arial"/>
-          <w:sz w:val="24"/>
-          <w:szCs w:val="24"/>
-          <w:highlight w:val="cyan"/>
-        </w:rPr>
-        <w:t>#</w:t>
-      </w:r>
-      <w:r>
-        <w:rPr>
-          <w:rFonts w:ascii="Arial" w:hAnsi="Arial" w:cs="Arial"/>
-          <w:sz w:val="24"/>
-          <w:szCs w:val="24"/>
-          <w:lang w:val="nb-NO"/>
-        </w:rPr>
-        <w:t xml:space="preserve"> tanggal  </w:t>
-      </w:r>
-      <w:r>
-        <w:rPr>
-          <w:rFonts w:ascii="Arial" w:hAnsi="Arial" w:cs="Arial"/>
-          <w:sz w:val="24"/>
-          <w:szCs w:val="24"/>
-          <w:highlight w:val="cyan"/>
-        </w:rPr>
-        <w:t>#</w:t>
-      </w:r>
-      <w:r>
-        <w:rPr>
-          <w:rFonts w:ascii="Arial" w:hAnsi="Arial" w:cs="Arial"/>
-          <w:sz w:val="24"/>
-          <w:szCs w:val="24"/>
-          <w:highlight w:val="cyan"/>
-        </w:rPr>
-        <w:t>tanggalrks</w:t>
-      </w:r>
-      <w:r>
-        <w:rPr>
-          <w:rFonts w:ascii="Arial" w:hAnsi="Arial" w:cs="Arial"/>
-          <w:sz w:val="24"/>
-          <w:szCs w:val="24"/>
-          <w:highlight w:val="cyan"/>
-        </w:rPr>
-        <w:t>#</w:t>
-      </w:r>
-      <w:r>
-        <w:rPr>
-          <w:rFonts w:ascii="Arial" w:hAnsi="Arial" w:cs="Arial"/>
-          <w:sz w:val="24"/>
-          <w:szCs w:val="24"/>
-          <w:lang w:val="nb-NO"/>
-        </w:rPr>
         <w:t xml:space="preserve"> dengan hasil sebagai berikut:</w:t>
       </w:r>
     </w:p>
     <w:p>
       <w:pPr>
+        <w:pStyle w:val="ListParagraph"/>
+        <w:numPr>
+          <w:ilvl w:val="0"/>
+          <w:numId w:val="8"/>
+        </w:numPr>
+        <w:tabs>
+          <w:tab w:val="left" w:pos="2700"/>
+          <w:tab w:val="left" w:pos="3600"/>
+          <w:tab w:val="left" w:pos="3960"/>
+        </w:tabs>
+        <w:ind w:right="-630"/>
+        <w:jc w:val="both"/>
+        <w:rPr>
+          <w:rFonts w:ascii="Tahoma" w:hAnsi="Tahoma" w:cs="Tahoma"/>
+          <w:b/>
+          <w:lang w:val="id-ID"/>
+        </w:rPr>
+      </w:pPr>
+      <w:r>
+        <w:rPr>
+          <w:rFonts w:ascii="Tahoma" w:hAnsi="Tahoma" w:cs="Tahoma"/>
+          <w:b/>
+          <w:highlight w:val="cyan"/>
+          <w:lang w:val="it-IT"/>
+        </w:rPr>
+        <w:t>#pejabatataupanitia#</w:t>
+      </w:r>
+    </w:p>
+    <w:p>
+      <w:pPr>
+        <w:pStyle w:val="ListParagraph"/>
+        <w:tabs>
+          <w:tab w:val="left" w:pos="2700"/>
+          <w:tab w:val="left" w:pos="3600"/>
+          <w:tab w:val="left" w:pos="3960"/>
+        </w:tabs>
+        <w:ind w:right="-630"/>
+        <w:jc w:val="both"/>
+        <w:rPr>
+          <w:rFonts w:ascii="Tahoma" w:hAnsi="Tahoma" w:cs="Tahoma"/>
+          <w:b/>
+          <w:lang w:val="id-ID"/>
+        </w:rPr>
+      </w:pPr>
+    </w:p>
+    <w:p>
+      <w:pPr>
+        <w:pStyle w:val="ListParagraph"/>
         <w:tabs>
           <w:tab w:val="left" w:pos="360"/>
         </w:tabs>
         <w:jc w:val="both"/>
         <w:rPr>
-          <w:rFonts w:ascii="Arial" w:hAnsi="Arial" w:cs="Arial"/>
-          <w:sz w:val="24"/>
-          <w:szCs w:val="24"/>
+          <w:rFonts w:ascii="Tahoma" w:hAnsi="Tahoma" w:cs="Tahoma"/>
+          <w:lang w:val="id-ID"/>
+        </w:rPr>
+      </w:pPr>
+      <w:r>
+        <w:rPr>
+          <w:rFonts w:ascii="Tahoma" w:hAnsi="Tahoma" w:cs="Tahoma"/>
+          <w:highlight w:val="cyan"/>
           <w:lang w:val="it-IT"/>
         </w:rPr>
-      </w:pPr>
-      <w:r>
-        <w:rPr>
-          <w:rFonts w:ascii="Arial" w:hAnsi="Arial" w:cs="Arial"/>
-          <w:b/>
-          <w:sz w:val="24"/>
-          <w:szCs w:val="24"/>
-          <w:lang w:val="it-IT"/>
-        </w:rPr>
-        <w:t>a.</w:t>
-      </w:r>
-      <w:r>
-        <w:rPr>
-          <w:rFonts w:ascii="Arial" w:hAnsi="Arial" w:cs="Arial"/>
-          <w:sz w:val="24"/>
-          <w:szCs w:val="24"/>
-          <w:lang w:val="it-IT"/>
-        </w:rPr>
-        <w:tab/>
-      </w:r>
-      <w:r>
-        <w:rPr>
-          <w:rFonts w:ascii="Arial" w:hAnsi="Arial" w:cs="Arial"/>
-          <w:b/>
-          <w:sz w:val="24"/>
-          <w:szCs w:val="24"/>
-          <w:highlight w:val="cyan"/>
-          <w:lang w:val="it-IT"/>
-        </w:rPr>
-        <w:t>#pejabatataupanitia#</w:t>
-      </w:r>
-    </w:p>
-    <w:p>
-      <w:pPr>
-        <w:tabs>
-          <w:tab w:val="left" w:pos="360"/>
-        </w:tabs>
-        <w:rPr>
-          <w:rFonts w:ascii="Arial" w:hAnsi="Arial" w:cs="Arial"/>
-          <w:sz w:val="24"/>
-          <w:szCs w:val="24"/>
-          <w:lang w:val="it-IT"/>
-        </w:rPr>
-      </w:pPr>
-      <w:r>
-        <w:rPr>
-          <w:rFonts w:ascii="Arial" w:hAnsi="Arial" w:cs="Arial"/>
-          <w:sz w:val="24"/>
-          <w:szCs w:val="24"/>
-          <w:highlight w:val="cyan"/>
-          <w:lang w:val="it-IT"/>
-        </w:rPr>
-        <w:t>#</w:t>
-      </w:r>
-      <w:r>
-        <w:rPr>
-          <w:rFonts w:ascii="Arial" w:hAnsi="Arial" w:cs="Arial"/>
-          <w:sz w:val="24"/>
-          <w:szCs w:val="24"/>
-          <w:highlight w:val="cyan"/>
-          <w:lang w:val="it-IT"/>
-        </w:rPr>
-        <w:t>listpic</w:t>
-      </w:r>
-      <w:r>
-        <w:rPr>
-          <w:rFonts w:ascii="Arial" w:hAnsi="Arial" w:cs="Arial"/>
-          <w:sz w:val="24"/>
-          <w:szCs w:val="24"/>
-          <w:highlight w:val="cyan"/>
-          <w:lang w:val="it-IT"/>
-        </w:rPr>
-        <w:t>#</w:t>
-      </w:r>
-    </w:p>
-    <w:p>
-      <w:pPr>
-        <w:tabs>
-          <w:tab w:val="left" w:pos="360"/>
-        </w:tabs>
-        <w:jc w:val="both"/>
-        <w:rPr>
-          <w:rFonts w:ascii="Arial" w:hAnsi="Arial" w:cs="Arial"/>
-          <w:b/>
-          <w:sz w:val="24"/>
-          <w:szCs w:val="24"/>
-          <w:lang w:val="it-IT"/>
-        </w:rPr>
-      </w:pPr>
-      <w:r>
-        <w:rPr>
-          <w:rFonts w:ascii="Arial" w:hAnsi="Arial" w:cs="Arial"/>
-          <w:b/>
-          <w:sz w:val="24"/>
-          <w:szCs w:val="24"/>
-          <w:lang w:val="it-IT"/>
-        </w:rPr>
-        <w:t>b. D</w:t>
-      </w:r>
-      <w:r>
-        <w:rPr>
-          <w:rFonts w:ascii="Arial" w:hAnsi="Arial" w:cs="Arial"/>
-          <w:b/>
-          <w:sz w:val="24"/>
-          <w:szCs w:val="24"/>
-          <w:lang w:val="it-IT"/>
-        </w:rPr>
-        <w:t xml:space="preserve">okumen Penawaran yang masuk,  </w:t>
-      </w:r>
-      <w:r>
-        <w:rPr>
-          <w:rFonts w:ascii="Arial" w:hAnsi="Arial" w:cs="Arial"/>
-          <w:b/>
-          <w:sz w:val="24"/>
-          <w:szCs w:val="24"/>
-          <w:lang w:val="it-IT"/>
-        </w:rPr>
-        <w:t>ber</w:t>
-      </w:r>
-      <w:r>
-        <w:rPr>
-          <w:rFonts w:ascii="Arial" w:hAnsi="Arial" w:cs="Arial"/>
-          <w:b/>
-          <w:sz w:val="24"/>
-          <w:szCs w:val="24"/>
-          <w:lang w:val="it-IT"/>
-        </w:rPr>
-        <w:t xml:space="preserve">jumlah </w:t>
-      </w:r>
-      <w:r>
-        <w:rPr>
-          <w:rFonts w:ascii="Arial" w:hAnsi="Arial" w:cs="Arial"/>
-          <w:b/>
-          <w:sz w:val="24"/>
-          <w:szCs w:val="24"/>
-          <w:lang w:val="it-IT"/>
-        </w:rPr>
-        <w:t xml:space="preserve"> </w:t>
-      </w:r>
-      <w:r>
-        <w:rPr>
-          <w:rFonts w:ascii="Arial" w:hAnsi="Arial" w:cs="Arial"/>
-          <w:b/>
-          <w:sz w:val="24"/>
-          <w:szCs w:val="24"/>
+        <w:t>#listpic#</w:t>
+      </w:r>
+    </w:p>
+    <w:p>
+      <w:pPr>
+        <w:pStyle w:val="ListParagraph"/>
+        <w:tabs>
+          <w:tab w:val="left" w:pos="2700"/>
+          <w:tab w:val="left" w:pos="3600"/>
+          <w:tab w:val="left" w:pos="3960"/>
+        </w:tabs>
+        <w:ind w:right="-630"/>
+        <w:jc w:val="both"/>
+        <w:rPr>
+          <w:rFonts w:ascii="Tahoma" w:hAnsi="Tahoma" w:cs="Tahoma"/>
+          <w:b/>
+          <w:lang w:val="id-ID"/>
+        </w:rPr>
+      </w:pPr>
+    </w:p>
+    <w:p>
+      <w:pPr>
+        <w:pStyle w:val="ListParagraph"/>
+        <w:numPr>
+          <w:ilvl w:val="0"/>
+          <w:numId w:val="8"/>
+        </w:numPr>
+        <w:tabs>
+          <w:tab w:val="left" w:pos="2700"/>
+          <w:tab w:val="left" w:pos="3600"/>
+          <w:tab w:val="left" w:pos="3960"/>
+        </w:tabs>
+        <w:ind w:right="-630"/>
+        <w:jc w:val="both"/>
+        <w:rPr>
+          <w:rFonts w:ascii="Tahoma" w:hAnsi="Tahoma" w:cs="Tahoma"/>
+          <w:b/>
+          <w:lang w:val="id-ID"/>
+        </w:rPr>
+      </w:pPr>
+      <w:r>
+        <w:rPr>
+          <w:rFonts w:ascii="Tahoma" w:hAnsi="Tahoma" w:cs="Tahoma"/>
+          <w:b/>
+          <w:lang w:val="id-ID"/>
+        </w:rPr>
+        <w:t xml:space="preserve">Dokumen Penawaran yang masuk, berjumlah </w:t>
+      </w:r>
+      <w:r>
+        <w:rPr>
+          <w:rFonts w:ascii="Tahoma" w:hAnsi="Tahoma" w:cs="Tahoma"/>
+          <w:b/>
           <w:highlight w:val="yellow"/>
+          <w:lang w:val="id-ID"/>
         </w:rPr>
         <w:t>#jumlahmasuk#</w:t>
       </w:r>
       <w:r>
         <w:rPr>
-          <w:rFonts w:ascii="Arial" w:hAnsi="Arial" w:cs="Arial"/>
-          <w:b/>
-          <w:sz w:val="24"/>
-          <w:szCs w:val="24"/>
-          <w:lang w:val="it-IT"/>
-        </w:rPr>
-        <w:t xml:space="preserve"> Perusahaan, yaitu:</w:t>
-      </w:r>
-    </w:p>
-    <w:p>
-      <w:pPr>
-        <w:tabs>
-          <w:tab w:val="left" w:pos="6120"/>
-        </w:tabs>
-        <w:spacing w:after="0"/>
-        <w:ind w:left="360"/>
-        <w:rPr>
-          <w:rFonts w:ascii="Arial" w:hAnsi="Arial" w:cs="Arial"/>
-          <w:sz w:val="24"/>
-          <w:szCs w:val="24"/>
-          <w:lang w:val="it-IT"/>
-        </w:rPr>
-      </w:pPr>
-      <w:r>
-        <w:rPr>
-          <w:rFonts w:ascii="Arial" w:hAnsi="Arial" w:cs="Arial"/>
-          <w:sz w:val="24"/>
-          <w:szCs w:val="24"/>
+          <w:rFonts w:ascii="Tahoma" w:hAnsi="Tahoma" w:cs="Tahoma"/>
+          <w:b/>
+          <w:lang w:val="id-ID"/>
+        </w:rPr>
+        <w:t xml:space="preserve"> Perusahaan, yaitu :</w:t>
+      </w:r>
+    </w:p>
+    <w:p>
+      <w:pPr>
+        <w:pStyle w:val="ListParagraph"/>
+        <w:tabs>
+          <w:tab w:val="left" w:pos="2700"/>
+          <w:tab w:val="left" w:pos="3600"/>
+          <w:tab w:val="left" w:pos="3960"/>
+        </w:tabs>
+        <w:ind w:right="-630"/>
+        <w:jc w:val="both"/>
+        <w:rPr>
+          <w:rFonts w:ascii="Tahoma" w:hAnsi="Tahoma" w:cs="Tahoma"/>
+          <w:highlight w:val="yellow"/>
+          <w:lang w:val="id-ID"/>
+        </w:rPr>
+      </w:pPr>
+    </w:p>
+    <w:p>
+      <w:pPr>
+        <w:pStyle w:val="ListParagraph"/>
+        <w:tabs>
+          <w:tab w:val="left" w:pos="2700"/>
+          <w:tab w:val="left" w:pos="3600"/>
+          <w:tab w:val="left" w:pos="3960"/>
+        </w:tabs>
+        <w:ind w:right="-630"/>
+        <w:jc w:val="both"/>
+        <w:rPr>
+          <w:rFonts w:ascii="Tahoma" w:hAnsi="Tahoma" w:cs="Tahoma"/>
+          <w:b/>
+          <w:lang w:val="id-ID"/>
+        </w:rPr>
+      </w:pPr>
+      <w:r>
+        <w:rPr>
+          <w:rFonts w:ascii="Tahoma" w:hAnsi="Tahoma" w:cs="Tahoma"/>
           <w:highlight w:val="yellow"/>
           <w:lang w:val="it-IT"/>
         </w:rPr>
-        <w:t>#</w:t>
-      </w:r>
-      <w:r>
-        <w:rPr>
-          <w:rFonts w:ascii="Arial" w:hAnsi="Arial" w:cs="Arial"/>
-          <w:sz w:val="24"/>
-          <w:szCs w:val="24"/>
+        <w:t>#listpeserta#</w:t>
+      </w:r>
+    </w:p>
+    <w:p>
+      <w:pPr>
+        <w:pStyle w:val="ListParagraph"/>
+        <w:tabs>
+          <w:tab w:val="left" w:pos="2700"/>
+          <w:tab w:val="left" w:pos="3600"/>
+          <w:tab w:val="left" w:pos="3960"/>
+        </w:tabs>
+        <w:ind w:right="-630"/>
+        <w:jc w:val="both"/>
+        <w:rPr>
+          <w:rFonts w:ascii="Tahoma" w:hAnsi="Tahoma" w:cs="Tahoma"/>
+          <w:b/>
+          <w:lang w:val="id-ID"/>
+        </w:rPr>
+      </w:pPr>
+    </w:p>
+    <w:p>
+      <w:pPr>
+        <w:pStyle w:val="ListParagraph"/>
+        <w:numPr>
+          <w:ilvl w:val="0"/>
+          <w:numId w:val="8"/>
+        </w:numPr>
+        <w:tabs>
+          <w:tab w:val="left" w:pos="2700"/>
+          <w:tab w:val="left" w:pos="3600"/>
+          <w:tab w:val="left" w:pos="3960"/>
+        </w:tabs>
+        <w:ind w:right="-630"/>
+        <w:jc w:val="both"/>
+        <w:rPr>
+          <w:rFonts w:ascii="Tahoma" w:hAnsi="Tahoma" w:cs="Tahoma"/>
+          <w:b/>
+          <w:lang w:val="id-ID"/>
+        </w:rPr>
+      </w:pPr>
+      <w:r>
+        <w:rPr>
+          <w:rFonts w:ascii="Tahoma" w:hAnsi="Tahoma" w:cs="Tahoma"/>
+          <w:b/>
+          <w:lang w:val="fi-FI"/>
+        </w:rPr>
+        <w:t>Perusahaan yang mengikuti  pembukaan :</w:t>
+      </w:r>
+    </w:p>
+    <w:p>
+      <w:pPr>
+        <w:pStyle w:val="ListParagraph"/>
+        <w:tabs>
+          <w:tab w:val="left" w:pos="2700"/>
+          <w:tab w:val="left" w:pos="3600"/>
+          <w:tab w:val="left" w:pos="3960"/>
+        </w:tabs>
+        <w:ind w:right="-630"/>
+        <w:jc w:val="both"/>
+        <w:rPr>
+          <w:rFonts w:ascii="Tahoma" w:hAnsi="Tahoma" w:cs="Tahoma"/>
+          <w:b/>
+          <w:lang w:val="id-ID"/>
+        </w:rPr>
+      </w:pPr>
+    </w:p>
+    <w:p>
+      <w:pPr>
+        <w:pStyle w:val="ListParagraph"/>
+        <w:tabs>
+          <w:tab w:val="left" w:pos="2700"/>
+          <w:tab w:val="left" w:pos="3600"/>
+          <w:tab w:val="left" w:pos="3960"/>
+        </w:tabs>
+        <w:ind w:right="-630"/>
+        <w:jc w:val="both"/>
+        <w:rPr>
+          <w:rFonts w:ascii="Tahoma" w:hAnsi="Tahoma" w:cs="Tahoma"/>
+          <w:lang w:val="id-ID"/>
+        </w:rPr>
+      </w:pPr>
+      <w:r>
+        <w:rPr>
+          <w:rFonts w:ascii="Tahoma" w:hAnsi="Tahoma" w:cs="Tahoma"/>
           <w:highlight w:val="yellow"/>
           <w:lang w:val="it-IT"/>
         </w:rPr>
-        <w:t>listpeserta</w:t>
-      </w:r>
-      <w:r>
-        <w:rPr>
-          <w:rFonts w:ascii="Arial" w:hAnsi="Arial" w:cs="Arial"/>
-          <w:sz w:val="24"/>
-          <w:szCs w:val="24"/>
-          <w:highlight w:val="yellow"/>
-          <w:lang w:val="it-IT"/>
-        </w:rPr>
-        <w:t>#</w:t>
-      </w:r>
-    </w:p>
-    <w:p>
-      <w:pPr>
-        <w:tabs>
-          <w:tab w:val="left" w:pos="6120"/>
-        </w:tabs>
-        <w:spacing w:after="0"/>
-        <w:ind w:left="360"/>
-        <w:rPr>
-          <w:rFonts w:ascii="Arial" w:hAnsi="Arial" w:cs="Arial"/>
-          <w:sz w:val="24"/>
-          <w:szCs w:val="24"/>
-          <w:lang w:val="id-ID"/>
-        </w:rPr>
-      </w:pPr>
-    </w:p>
-    <w:p>
-      <w:pPr>
-        <w:tabs>
-          <w:tab w:val="left" w:pos="0"/>
-          <w:tab w:val="left" w:pos="360"/>
+        <w:t>#listpesertalulus#</w:t>
+      </w:r>
+    </w:p>
+    <w:p>
+      <w:pPr>
+        <w:pStyle w:val="ListParagraph"/>
+        <w:tabs>
+          <w:tab w:val="left" w:pos="2700"/>
           <w:tab w:val="left" w:pos="3600"/>
           <w:tab w:val="left" w:pos="3960"/>
         </w:tabs>
-        <w:spacing w:after="0"/>
-        <w:jc w:val="both"/>
-        <w:rPr>
-          <w:rFonts w:ascii="Arial" w:hAnsi="Arial" w:cs="Arial"/>
-          <w:b/>
-          <w:sz w:val="24"/>
-          <w:szCs w:val="24"/>
-          <w:lang w:val="fi-FI"/>
-        </w:rPr>
-      </w:pPr>
-      <w:r>
-        <w:rPr>
-          <w:rFonts w:ascii="Arial" w:hAnsi="Arial" w:cs="Arial"/>
-          <w:b/>
-          <w:sz w:val="24"/>
-          <w:szCs w:val="24"/>
-          <w:lang w:val="fi-FI"/>
-        </w:rPr>
-        <w:t>c</w:t>
-      </w:r>
-      <w:r>
-        <w:rPr>
-          <w:rFonts w:ascii="Arial" w:hAnsi="Arial" w:cs="Arial"/>
-          <w:b/>
-          <w:sz w:val="24"/>
-          <w:szCs w:val="24"/>
-          <w:lang w:val="fi-FI"/>
-        </w:rPr>
-        <w:t>.</w:t>
-      </w:r>
-      <w:r>
-        <w:rPr>
-          <w:rFonts w:ascii="Arial" w:hAnsi="Arial" w:cs="Arial"/>
-          <w:b/>
-          <w:sz w:val="24"/>
-          <w:szCs w:val="24"/>
-          <w:lang w:val="fi-FI"/>
-        </w:rPr>
-        <w:tab/>
-        <w:t>Perusahaan yang mengikuti  pembukaan :</w:t>
-      </w:r>
-    </w:p>
-    <w:p>
-      <w:pPr>
-        <w:tabs>
-          <w:tab w:val="left" w:pos="6120"/>
-        </w:tabs>
-        <w:spacing w:after="0"/>
-        <w:ind w:left="360"/>
-        <w:rPr>
-          <w:rFonts w:ascii="Arial" w:hAnsi="Arial" w:cs="Arial"/>
-          <w:sz w:val="24"/>
-          <w:szCs w:val="24"/>
+        <w:ind w:right="-630"/>
+        <w:jc w:val="both"/>
+        <w:rPr>
+          <w:rFonts w:ascii="Tahoma" w:hAnsi="Tahoma" w:cs="Tahoma"/>
+          <w:b/>
+          <w:lang w:val="id-ID"/>
+        </w:rPr>
+      </w:pPr>
+      <w:r>
+        <w:rPr>
+          <w:rFonts w:ascii="Tahoma" w:hAnsi="Tahoma" w:cs="Tahoma"/>
           <w:lang w:val="pt-BR"/>
         </w:rPr>
-      </w:pPr>
-      <w:r>
-        <w:rPr>
-          <w:rFonts w:ascii="Arial" w:hAnsi="Arial" w:cs="Arial"/>
-          <w:sz w:val="24"/>
-          <w:szCs w:val="24"/>
-          <w:highlight w:val="yellow"/>
-          <w:lang w:val="it-IT"/>
-        </w:rPr>
-        <w:t>#listpe</w:t>
-      </w:r>
-      <w:r>
-        <w:rPr>
-          <w:rFonts w:ascii="Arial" w:hAnsi="Arial" w:cs="Arial"/>
-          <w:sz w:val="24"/>
-          <w:szCs w:val="24"/>
-          <w:highlight w:val="yellow"/>
-          <w:lang w:val="it-IT"/>
-        </w:rPr>
-        <w:t>sertalulus</w:t>
-      </w:r>
-      <w:r>
-        <w:rPr>
-          <w:rFonts w:ascii="Arial" w:hAnsi="Arial" w:cs="Arial"/>
-          <w:sz w:val="24"/>
-          <w:szCs w:val="24"/>
-          <w:highlight w:val="yellow"/>
-          <w:lang w:val="it-IT"/>
-        </w:rPr>
-        <w:t>#</w:t>
-      </w:r>
-    </w:p>
-    <w:p>
-      <w:pPr>
-        <w:tabs>
-          <w:tab w:val="left" w:pos="0"/>
-        </w:tabs>
-        <w:spacing w:after="0"/>
-        <w:rPr>
-          <w:rFonts w:ascii="Arial" w:hAnsi="Arial" w:cs="Arial"/>
-          <w:sz w:val="24"/>
-          <w:szCs w:val="24"/>
-          <w:lang w:val="pt-BR"/>
-        </w:rPr>
-      </w:pPr>
-      <w:r>
-        <w:rPr>
-          <w:rFonts w:ascii="Arial" w:hAnsi="Arial" w:cs="Arial"/>
-          <w:color w:val="FF0000"/>
-          <w:sz w:val="24"/>
-          <w:szCs w:val="24"/>
-          <w:lang w:val="pt-BR"/>
+        <w:t>( Daftar hadir terlampir)</w:t>
+      </w:r>
+    </w:p>
+    <w:p>
+      <w:pPr>
+        <w:pStyle w:val="ListParagraph"/>
+        <w:tabs>
+          <w:tab w:val="left" w:pos="2700"/>
+          <w:tab w:val="left" w:pos="3600"/>
+          <w:tab w:val="left" w:pos="3960"/>
+        </w:tabs>
+        <w:ind w:right="-630"/>
+        <w:jc w:val="both"/>
+        <w:rPr>
+          <w:rFonts w:ascii="Tahoma" w:hAnsi="Tahoma" w:cs="Tahoma"/>
+          <w:b/>
+          <w:lang w:val="id-ID"/>
+        </w:rPr>
+      </w:pPr>
+    </w:p>
+    <w:p>
+      <w:pPr>
+        <w:pStyle w:val="ListParagraph"/>
+        <w:numPr>
+          <w:ilvl w:val="0"/>
+          <w:numId w:val="8"/>
+        </w:numPr>
+        <w:tabs>
+          <w:tab w:val="left" w:pos="2700"/>
+          <w:tab w:val="left" w:pos="3600"/>
+          <w:tab w:val="left" w:pos="3960"/>
+        </w:tabs>
+        <w:ind w:right="-630"/>
+        <w:jc w:val="both"/>
+        <w:rPr>
+          <w:rFonts w:ascii="Tahoma" w:hAnsi="Tahoma" w:cs="Tahoma"/>
+          <w:b/>
+          <w:lang w:val="id-ID"/>
+        </w:rPr>
+      </w:pPr>
+      <w:r>
+        <w:rPr>
+          <w:rFonts w:ascii="Tahoma" w:hAnsi="Tahoma" w:cs="Tahoma"/>
+          <w:b/>
+          <w:lang w:val="id-ID"/>
+        </w:rPr>
+        <w:t xml:space="preserve">Risalah Hasil Pembukaan Dokumen </w:t>
+      </w:r>
+      <w:r>
+        <w:rPr>
+          <w:rFonts w:ascii="Tahoma" w:hAnsi="Tahoma" w:cs="Tahoma"/>
+          <w:b/>
+          <w:highlight w:val="cyan"/>
+          <w:lang w:val="id-ID"/>
+        </w:rPr>
+        <w:t>#metode#</w:t>
+      </w:r>
+      <w:r>
+        <w:rPr>
+          <w:rFonts w:ascii="Tahoma" w:hAnsi="Tahoma" w:cs="Tahoma"/>
+          <w:b/>
+          <w:lang w:val="id-ID"/>
         </w:rPr>
         <w:t xml:space="preserve"> </w:t>
       </w:r>
       <w:r>
         <w:rPr>
-          <w:rFonts w:ascii="Arial" w:hAnsi="Arial" w:cs="Arial"/>
-          <w:sz w:val="24"/>
-          <w:szCs w:val="24"/>
-          <w:lang w:val="pt-BR"/>
-        </w:rPr>
-        <w:t>( Daftar hadir terlampir)</w:t>
-      </w:r>
-    </w:p>
-    <w:p>
-      <w:pPr>
-        <w:tabs>
-          <w:tab w:val="left" w:pos="0"/>
-        </w:tabs>
-        <w:ind w:left="540"/>
-        <w:rPr>
-          <w:rFonts w:ascii="Arial" w:hAnsi="Arial" w:cs="Arial"/>
-          <w:sz w:val="24"/>
-          <w:szCs w:val="24"/>
-          <w:lang w:val="pt-BR"/>
-        </w:rPr>
-      </w:pPr>
-    </w:p>
-    <w:p>
-      <w:pPr>
-        <w:tabs>
-          <w:tab w:val="left" w:pos="0"/>
-        </w:tabs>
-        <w:spacing w:after="0" w:line="240" w:lineRule="auto"/>
-        <w:rPr>
-          <w:rFonts w:ascii="Arial" w:hAnsi="Arial" w:cs="Arial"/>
-          <w:b/>
-          <w:sz w:val="24"/>
-          <w:szCs w:val="24"/>
-          <w:lang w:val="sv-SE"/>
-        </w:rPr>
-      </w:pPr>
-      <w:r>
-        <w:rPr>
-          <w:rFonts w:ascii="Arial" w:hAnsi="Arial" w:cs="Arial"/>
-          <w:b/>
-          <w:sz w:val="24"/>
-          <w:szCs w:val="24"/>
-          <w:lang w:val="sv-SE"/>
-        </w:rPr>
-        <w:t xml:space="preserve">d.  </w:t>
-      </w:r>
-      <w:r>
-        <w:rPr>
-          <w:rFonts w:ascii="Arial" w:hAnsi="Arial" w:cs="Arial"/>
-          <w:b/>
-          <w:sz w:val="24"/>
-          <w:szCs w:val="24"/>
-          <w:lang w:val="sv-SE"/>
-        </w:rPr>
-        <w:t>Risalah Has</w:t>
-      </w:r>
-      <w:r>
-        <w:rPr>
-          <w:rFonts w:ascii="Arial" w:hAnsi="Arial" w:cs="Arial"/>
-          <w:b/>
-          <w:sz w:val="24"/>
-          <w:szCs w:val="24"/>
-          <w:lang w:val="sv-SE"/>
-        </w:rPr>
-        <w:t xml:space="preserve">il Pembukaan Dokumen </w:t>
-      </w:r>
-      <w:r>
-        <w:rPr>
-          <w:rFonts w:ascii="Arial" w:hAnsi="Arial" w:cs="Arial"/>
-          <w:b/>
-          <w:sz w:val="24"/>
-          <w:szCs w:val="24"/>
-          <w:highlight w:val="cyan"/>
-        </w:rPr>
-        <w:t>#</w:t>
-      </w:r>
-      <w:r>
-        <w:rPr>
-          <w:rFonts w:ascii="Arial" w:hAnsi="Arial" w:cs="Arial"/>
-          <w:b/>
-          <w:sz w:val="24"/>
-          <w:szCs w:val="24"/>
-          <w:highlight w:val="cyan"/>
-        </w:rPr>
-        <w:t>metode</w:t>
-      </w:r>
-      <w:r>
-        <w:rPr>
-          <w:rFonts w:ascii="Arial" w:hAnsi="Arial" w:cs="Arial"/>
-          <w:b/>
-          <w:sz w:val="24"/>
-          <w:szCs w:val="24"/>
-          <w:highlight w:val="cyan"/>
-        </w:rPr>
-        <w:t>#</w:t>
-      </w:r>
-      <w:r>
-        <w:rPr>
-          <w:rFonts w:ascii="Arial" w:hAnsi="Arial" w:cs="Arial"/>
-          <w:b/>
-          <w:sz w:val="24"/>
-          <w:szCs w:val="24"/>
-          <w:lang w:val="sv-SE"/>
-        </w:rPr>
-        <w:t xml:space="preserve"> Sampul 1 (satu) Terlampir  :</w:t>
-      </w:r>
-    </w:p>
-    <w:p>
-      <w:pPr>
-        <w:tabs>
-          <w:tab w:val="left" w:pos="0"/>
-        </w:tabs>
-        <w:spacing w:after="0" w:line="240" w:lineRule="auto"/>
-        <w:rPr>
-          <w:rFonts w:ascii="Arial" w:hAnsi="Arial" w:cs="Arial"/>
-          <w:b/>
-          <w:sz w:val="24"/>
-          <w:szCs w:val="24"/>
-          <w:lang w:val="sv-SE"/>
-        </w:rPr>
-      </w:pPr>
+          <w:rFonts w:ascii="Tahoma" w:hAnsi="Tahoma" w:cs="Tahoma"/>
+          <w:b/>
+          <w:highlight w:val="cyan"/>
+          <w:lang w:val="id-ID"/>
+        </w:rPr>
+        <w:t>#sampul/tahap#</w:t>
+      </w:r>
+      <w:r>
+        <w:rPr>
+          <w:rFonts w:ascii="Tahoma" w:hAnsi="Tahoma" w:cs="Tahoma"/>
+          <w:b/>
+          <w:lang w:val="id-ID"/>
+        </w:rPr>
+        <w:t xml:space="preserve"> I</w:t>
+      </w:r>
+      <w:r>
+        <w:rPr>
+          <w:rFonts w:ascii="Tahoma" w:hAnsi="Tahoma" w:cs="Tahoma"/>
+          <w:b/>
+          <w:lang w:val="id-ID"/>
+        </w:rPr>
+        <w:t xml:space="preserve"> </w:t>
+      </w:r>
+      <w:r>
+        <w:rPr>
+          <w:rFonts w:ascii="Tahoma" w:hAnsi="Tahoma" w:cs="Tahoma"/>
+          <w:b/>
+          <w:lang w:val="id-ID"/>
+        </w:rPr>
+        <w:t xml:space="preserve">(Satu) </w:t>
+      </w:r>
+      <w:r>
+        <w:rPr>
+          <w:rFonts w:ascii="Tahoma" w:hAnsi="Tahoma" w:cs="Tahoma"/>
+          <w:b/>
+          <w:lang w:val="id-ID"/>
+        </w:rPr>
+        <w:t>Terlampir :</w:t>
+      </w:r>
     </w:p>
     <w:p>
       <w:pPr>
@@ -933,44 +818,41 @@
         <w:spacing w:after="0" w:line="240" w:lineRule="auto"/>
         <w:jc w:val="both"/>
         <w:rPr>
-          <w:rFonts w:ascii="Arial" w:hAnsi="Arial" w:cs="Arial"/>
-          <w:sz w:val="8"/>
-          <w:szCs w:val="8"/>
+          <w:rFonts w:ascii="Tahoma" w:hAnsi="Tahoma" w:cs="Tahoma"/>
           <w:lang w:val="sv-SE"/>
         </w:rPr>
       </w:pPr>
       <w:r>
         <w:rPr>
-          <w:rFonts w:ascii="Arial" w:hAnsi="Arial" w:cs="Arial"/>
-          <w:sz w:val="24"/>
-          <w:szCs w:val="24"/>
+          <w:rFonts w:ascii="Tahoma" w:hAnsi="Tahoma" w:cs="Tahoma"/>
           <w:lang w:val="sv-SE"/>
         </w:rPr>
         <w:t xml:space="preserve">Perusahaan/Penyedia </w:t>
       </w:r>
       <w:r>
         <w:rPr>
-          <w:rFonts w:ascii="Arial" w:hAnsi="Arial" w:cs="Arial"/>
-          <w:sz w:val="24"/>
-          <w:szCs w:val="24"/>
+          <w:rFonts w:ascii="Tahoma" w:hAnsi="Tahoma" w:cs="Tahoma"/>
           <w:lang w:val="id-ID"/>
         </w:rPr>
         <w:t>Barang &amp;</w:t>
       </w:r>
       <w:r>
         <w:rPr>
-          <w:rFonts w:ascii="Arial" w:hAnsi="Arial" w:cs="Arial"/>
-          <w:sz w:val="24"/>
-          <w:szCs w:val="24"/>
+          <w:rFonts w:ascii="Tahoma" w:hAnsi="Tahoma" w:cs="Tahoma"/>
+          <w:lang w:val="id-ID"/>
+        </w:rPr>
+        <w:t xml:space="preserve"> </w:t>
+      </w:r>
+      <w:r>
+        <w:rPr>
+          <w:rFonts w:ascii="Tahoma" w:hAnsi="Tahoma" w:cs="Tahoma"/>
           <w:lang w:val="sv-SE"/>
         </w:rPr>
         <w:t xml:space="preserve">Jasa yang Dokumen Penawarannya dinyatakan Sah adalah: </w:t>
       </w:r>
       <w:r>
         <w:rPr>
-          <w:rFonts w:ascii="Arial" w:hAnsi="Arial" w:cs="Arial"/>
-          <w:sz w:val="24"/>
-          <w:szCs w:val="24"/>
+          <w:rFonts w:ascii="Tahoma" w:hAnsi="Tahoma" w:cs="Tahoma"/>
           <w:lang w:val="id-ID"/>
         </w:rPr>
         <w:t xml:space="preserve"> </w:t>
@@ -987,71 +869,87 @@
         <w:ind w:left="1080"/>
         <w:jc w:val="both"/>
         <w:rPr>
-          <w:rFonts w:ascii="Arial" w:hAnsi="Arial" w:cs="Arial"/>
-          <w:sz w:val="8"/>
-          <w:szCs w:val="8"/>
+          <w:rFonts w:ascii="Tahoma" w:hAnsi="Tahoma" w:cs="Tahoma"/>
           <w:lang w:val="sv-SE"/>
         </w:rPr>
       </w:pPr>
-      <w:r>
-        <w:rPr>
-          <w:rFonts w:ascii="Arial" w:hAnsi="Arial" w:cs="Arial"/>
-          <w:sz w:val="24"/>
-          <w:szCs w:val="24"/>
+    </w:p>
+    <w:p>
+      <w:pPr>
+        <w:tabs>
+          <w:tab w:val="left" w:pos="426"/>
+          <w:tab w:val="left" w:pos="1134"/>
+          <w:tab w:val="left" w:pos="4820"/>
+        </w:tabs>
+        <w:spacing w:after="0" w:line="240" w:lineRule="auto"/>
+        <w:ind w:left="1080"/>
+        <w:jc w:val="both"/>
+        <w:rPr>
+          <w:rFonts w:ascii="Tahoma" w:hAnsi="Tahoma" w:cs="Tahoma"/>
+          <w:lang w:val="id-ID"/>
+        </w:rPr>
+      </w:pPr>
+      <w:r>
+        <w:rPr>
+          <w:rFonts w:ascii="Tahoma" w:hAnsi="Tahoma" w:cs="Tahoma"/>
           <w:highlight w:val="yellow"/>
         </w:rPr>
         <w:t>#listpeserta</w:t>
       </w:r>
       <w:r>
         <w:rPr>
-          <w:rFonts w:ascii="Arial" w:hAnsi="Arial" w:cs="Arial"/>
-          <w:sz w:val="24"/>
-          <w:szCs w:val="24"/>
+          <w:rFonts w:ascii="Tahoma" w:hAnsi="Tahoma" w:cs="Tahoma"/>
           <w:highlight w:val="yellow"/>
         </w:rPr>
         <w:t>lulus</w:t>
       </w:r>
       <w:r>
         <w:rPr>
-          <w:rFonts w:ascii="Arial" w:hAnsi="Arial" w:cs="Arial"/>
-          <w:sz w:val="24"/>
-          <w:szCs w:val="24"/>
+          <w:rFonts w:ascii="Tahoma" w:hAnsi="Tahoma" w:cs="Tahoma"/>
           <w:highlight w:val="yellow"/>
         </w:rPr>
         <w:t>koma</w:t>
       </w:r>
       <w:r>
         <w:rPr>
-          <w:rFonts w:ascii="Arial" w:hAnsi="Arial" w:cs="Arial"/>
-          <w:sz w:val="24"/>
-          <w:szCs w:val="24"/>
+          <w:rFonts w:ascii="Tahoma" w:hAnsi="Tahoma" w:cs="Tahoma"/>
           <w:highlight w:val="yellow"/>
         </w:rPr>
         <w:t>#</w:t>
       </w:r>
       <w:r>
         <w:rPr>
-          <w:rFonts w:ascii="Arial" w:hAnsi="Arial" w:cs="Arial"/>
-          <w:sz w:val="24"/>
-          <w:szCs w:val="24"/>
+          <w:rFonts w:ascii="Tahoma" w:hAnsi="Tahoma" w:cs="Tahoma"/>
           <w:lang w:val="sv-SE"/>
         </w:rPr>
         <w:t xml:space="preserve"> </w:t>
       </w:r>
-      <w:r>
-        <w:rPr>
-          <w:rFonts w:ascii="Arial" w:hAnsi="Arial" w:cs="Arial"/>
-          <w:sz w:val="8"/>
-          <w:szCs w:val="8"/>
+    </w:p>
+    <w:p>
+      <w:pPr>
+        <w:tabs>
+          <w:tab w:val="left" w:pos="426"/>
+          <w:tab w:val="left" w:pos="1134"/>
+          <w:tab w:val="left" w:pos="4820"/>
+        </w:tabs>
+        <w:spacing w:after="0" w:line="240" w:lineRule="auto"/>
+        <w:ind w:left="1080"/>
+        <w:jc w:val="both"/>
+        <w:rPr>
+          <w:rFonts w:ascii="Tahoma" w:hAnsi="Tahoma" w:cs="Tahoma"/>
           <w:lang w:val="sv-SE"/>
         </w:rPr>
+      </w:pPr>
+      <w:r>
+        <w:rPr>
+          <w:rFonts w:ascii="Tahoma" w:hAnsi="Tahoma" w:cs="Tahoma"/>
+          <w:lang w:val="sv-SE"/>
+        </w:rPr>
         <w:tab/>
       </w:r>
       <w:r>
         <w:rPr>
-          <w:rFonts w:ascii="Arial" w:hAnsi="Arial" w:cs="Arial"/>
-          <w:sz w:val="8"/>
-          <w:szCs w:val="8"/>
+          <w:rFonts w:ascii="Tahoma" w:hAnsi="Tahoma" w:cs="Tahoma"/>
           <w:lang w:val="sv-SE"/>
         </w:rPr>
         <w:tab/>
@@ -1071,35 +969,34 @@
         <w:spacing w:after="0" w:line="240" w:lineRule="auto"/>
         <w:jc w:val="both"/>
         <w:rPr>
-          <w:rFonts w:ascii="Arial" w:hAnsi="Arial" w:cs="Arial"/>
-          <w:sz w:val="16"/>
-          <w:szCs w:val="16"/>
+          <w:rFonts w:ascii="Tahoma" w:hAnsi="Tahoma" w:cs="Tahoma"/>
           <w:lang w:val="sv-SE"/>
         </w:rPr>
       </w:pPr>
       <w:r>
         <w:rPr>
-          <w:rFonts w:ascii="Arial" w:hAnsi="Arial" w:cs="Arial"/>
-          <w:sz w:val="24"/>
-          <w:szCs w:val="24"/>
+          <w:rFonts w:ascii="Tahoma" w:hAnsi="Tahoma" w:cs="Tahoma"/>
           <w:lang w:val="sv-SE"/>
         </w:rPr>
         <w:t xml:space="preserve">Jumlah Perusahaan/Penyedia </w:t>
       </w:r>
       <w:r>
         <w:rPr>
-          <w:rFonts w:ascii="Arial" w:hAnsi="Arial" w:cs="Arial"/>
-          <w:sz w:val="24"/>
-          <w:szCs w:val="24"/>
+          <w:rFonts w:ascii="Tahoma" w:hAnsi="Tahoma" w:cs="Tahoma"/>
           <w:lang w:val="id-ID"/>
         </w:rPr>
         <w:t>Barang &amp;</w:t>
       </w:r>
       <w:r>
         <w:rPr>
-          <w:rFonts w:ascii="Arial" w:hAnsi="Arial" w:cs="Arial"/>
-          <w:sz w:val="24"/>
-          <w:szCs w:val="24"/>
+          <w:rFonts w:ascii="Tahoma" w:hAnsi="Tahoma" w:cs="Tahoma"/>
+          <w:lang w:val="id-ID"/>
+        </w:rPr>
+        <w:t xml:space="preserve"> </w:t>
+      </w:r>
+      <w:r>
+        <w:rPr>
+          <w:rFonts w:ascii="Tahoma" w:hAnsi="Tahoma" w:cs="Tahoma"/>
           <w:lang w:val="sv-SE"/>
         </w:rPr>
         <w:t xml:space="preserve">Jasa yang Dokumen Penawarannya dinyatakan Tidak Sah adalah: </w:t>
@@ -1116,48 +1013,62 @@
         <w:ind w:left="1080"/>
         <w:jc w:val="both"/>
         <w:rPr>
-          <w:rFonts w:ascii="Arial" w:hAnsi="Arial" w:cs="Arial"/>
-          <w:sz w:val="16"/>
-          <w:szCs w:val="16"/>
+          <w:rFonts w:ascii="Tahoma" w:hAnsi="Tahoma" w:cs="Tahoma"/>
           <w:lang w:val="sv-SE"/>
         </w:rPr>
       </w:pPr>
-      <w:r>
-        <w:rPr>
-          <w:rFonts w:ascii="Arial" w:hAnsi="Arial" w:cs="Arial"/>
-          <w:sz w:val="24"/>
-          <w:szCs w:val="24"/>
+    </w:p>
+    <w:p>
+      <w:pPr>
+        <w:tabs>
+          <w:tab w:val="left" w:pos="426"/>
+          <w:tab w:val="left" w:pos="1134"/>
+          <w:tab w:val="left" w:pos="4820"/>
+        </w:tabs>
+        <w:spacing w:after="0" w:line="240" w:lineRule="auto"/>
+        <w:ind w:left="1080"/>
+        <w:jc w:val="both"/>
+        <w:rPr>
+          <w:rFonts w:ascii="Tahoma" w:hAnsi="Tahoma" w:cs="Tahoma"/>
+          <w:lang w:val="id-ID"/>
+        </w:rPr>
+      </w:pPr>
+      <w:r>
+        <w:rPr>
+          <w:rFonts w:ascii="Tahoma" w:hAnsi="Tahoma" w:cs="Tahoma"/>
           <w:highlight w:val="yellow"/>
         </w:rPr>
         <w:t>#</w:t>
       </w:r>
       <w:r>
         <w:rPr>
-          <w:rFonts w:ascii="Arial" w:hAnsi="Arial" w:cs="Arial"/>
-          <w:sz w:val="24"/>
-          <w:szCs w:val="24"/>
+          <w:rFonts w:ascii="Tahoma" w:hAnsi="Tahoma" w:cs="Tahoma"/>
           <w:highlight w:val="yellow"/>
         </w:rPr>
         <w:t>listpeserta</w:t>
       </w:r>
       <w:r>
         <w:rPr>
-          <w:rFonts w:ascii="Arial" w:hAnsi="Arial" w:cs="Arial"/>
-          <w:sz w:val="24"/>
-          <w:szCs w:val="24"/>
+          <w:rFonts w:ascii="Tahoma" w:hAnsi="Tahoma" w:cs="Tahoma"/>
           <w:highlight w:val="yellow"/>
         </w:rPr>
-        <w:t>tdklulus</w:t>
-      </w:r>
-      <w:r>
-        <w:rPr>
-          <w:rFonts w:ascii="Arial" w:hAnsi="Arial" w:cs="Arial"/>
-          <w:sz w:val="24"/>
-          <w:szCs w:val="24"/>
-          <w:highlight w:val="yellow"/>
-        </w:rPr>
-        <w:t>#</w:t>
-      </w:r>
+        <w:t>tdklulus#</w:t>
+      </w:r>
+    </w:p>
+    <w:p>
+      <w:pPr>
+        <w:tabs>
+          <w:tab w:val="left" w:pos="426"/>
+          <w:tab w:val="left" w:pos="1134"/>
+          <w:tab w:val="left" w:pos="4820"/>
+        </w:tabs>
+        <w:spacing w:after="0" w:line="240" w:lineRule="auto"/>
+        <w:jc w:val="both"/>
+        <w:rPr>
+          <w:rFonts w:ascii="Tahoma" w:hAnsi="Tahoma" w:cs="Tahoma"/>
+          <w:lang w:val="id-ID"/>
+        </w:rPr>
+      </w:pPr>
     </w:p>
     <w:p>
       <w:pPr>
@@ -1173,74 +1084,28 @@
         <w:spacing w:after="0" w:line="240" w:lineRule="auto"/>
         <w:jc w:val="both"/>
         <w:rPr>
-          <w:rFonts w:ascii="Arial" w:hAnsi="Arial" w:cs="Arial"/>
-          <w:sz w:val="16"/>
-          <w:szCs w:val="16"/>
+          <w:rFonts w:ascii="Tahoma" w:hAnsi="Tahoma" w:cs="Tahoma"/>
           <w:lang w:val="sv-SE"/>
         </w:rPr>
       </w:pPr>
       <w:r>
         <w:rPr>
-          <w:rFonts w:ascii="Arial" w:hAnsi="Arial" w:cs="Arial"/>
-          <w:sz w:val="24"/>
-          <w:szCs w:val="24"/>
-          <w:lang w:val="id-ID"/>
-        </w:rPr>
-        <w:t>Penawaran yang  dinyatakan Barang &amp;</w:t>
-      </w:r>
-      <w:r>
-        <w:rPr>
-          <w:rFonts w:ascii="Arial" w:hAnsi="Arial" w:cs="Arial"/>
-          <w:sz w:val="24"/>
-          <w:szCs w:val="24"/>
-          <w:lang w:val="sv-SE"/>
-        </w:rPr>
-        <w:t>Jasa</w:t>
-      </w:r>
-      <w:r>
-        <w:rPr>
-          <w:rFonts w:ascii="Arial" w:hAnsi="Arial" w:cs="Arial"/>
-          <w:sz w:val="24"/>
-          <w:szCs w:val="24"/>
-          <w:lang w:val="id-ID"/>
-        </w:rPr>
-        <w:t xml:space="preserve"> akan dievaluasi lebih lanjut oleh </w:t>
-      </w:r>
-      <w:r>
-        <w:rPr>
-          <w:rFonts w:ascii="Arial" w:hAnsi="Arial" w:cs="Arial"/>
-          <w:sz w:val="24"/>
-          <w:szCs w:val="24"/>
-          <w:highlight w:val="cyan"/>
-          <w:lang w:val="it-IT"/>
-        </w:rPr>
-        <w:t>#</w:t>
-      </w:r>
-      <w:r>
-        <w:rPr>
-          <w:rFonts w:ascii="Arial" w:hAnsi="Arial" w:cs="Arial"/>
-          <w:sz w:val="24"/>
-          <w:szCs w:val="24"/>
-          <w:highlight w:val="cyan"/>
-          <w:lang w:val="it-IT"/>
-        </w:rPr>
-        <w:t>pejabatataupanitia</w:t>
-      </w:r>
-      <w:r>
-        <w:rPr>
-          <w:rFonts w:ascii="Arial" w:hAnsi="Arial" w:cs="Arial"/>
-          <w:sz w:val="24"/>
-          <w:szCs w:val="24"/>
-          <w:highlight w:val="cyan"/>
-          <w:lang w:val="it-IT"/>
-        </w:rPr>
-        <w:t>#</w:t>
-      </w:r>
-      <w:r>
-        <w:rPr>
-          <w:rFonts w:ascii="Arial" w:hAnsi="Arial" w:cs="Arial"/>
-          <w:sz w:val="24"/>
-          <w:szCs w:val="24"/>
+          <w:rFonts w:ascii="Tahoma" w:hAnsi="Tahoma" w:cs="Tahoma"/>
+          <w:lang w:val="id-ID"/>
+        </w:rPr>
+        <w:t xml:space="preserve">Penawaran yang dinyatakan Barang &amp; Jasa akan dievaluasi lebih lanjut oleh </w:t>
+      </w:r>
+      <w:r>
+        <w:rPr>
+          <w:rFonts w:ascii="Tahoma" w:hAnsi="Tahoma" w:cs="Tahoma"/>
+          <w:highlight w:val="cyan"/>
+          <w:lang w:val="id-ID"/>
+        </w:rPr>
+        <w:t>#pejabatataupanitia#</w:t>
+      </w:r>
+      <w:r>
+        <w:rPr>
+          <w:rFonts w:ascii="Tahoma" w:hAnsi="Tahoma" w:cs="Tahoma"/>
           <w:lang w:val="id-ID"/>
         </w:rPr>
         <w:t>.</w:t>
@@ -1257,9 +1122,7 @@
         <w:ind w:left="1080"/>
         <w:jc w:val="both"/>
         <w:rPr>
-          <w:rFonts w:ascii="Arial" w:hAnsi="Arial" w:cs="Arial"/>
-          <w:sz w:val="16"/>
-          <w:szCs w:val="16"/>
+          <w:rFonts w:ascii="Tahoma" w:hAnsi="Tahoma" w:cs="Tahoma"/>
           <w:lang w:val="sv-SE"/>
         </w:rPr>
       </w:pPr>
@@ -1270,30 +1133,18 @@
           <w:tab w:val="left" w:pos="709"/>
         </w:tabs>
         <w:spacing w:after="0" w:line="240" w:lineRule="auto"/>
-        <w:rPr>
-          <w:rFonts w:ascii="Arial" w:hAnsi="Arial" w:cs="Arial"/>
-          <w:sz w:val="24"/>
-          <w:szCs w:val="24"/>
-          <w:lang w:val="id-ID"/>
-        </w:rPr>
-      </w:pPr>
-      <w:r>
-        <w:rPr>
-          <w:rFonts w:ascii="Arial Narrow" w:hAnsi="Arial Narrow" w:cs="Arial"/>
-          <w:sz w:val="24"/>
-          <w:szCs w:val="24"/>
-          <w:lang w:val="id-ID"/>
-        </w:rPr>
-        <w:t xml:space="preserve">          </w:t>
-      </w:r>
-      <w:r>
-        <w:rPr>
-          <w:rFonts w:ascii="Arial" w:hAnsi="Arial" w:cs="Arial"/>
-          <w:sz w:val="24"/>
-          <w:szCs w:val="24"/>
-          <w:lang w:val="id-ID"/>
-        </w:rPr>
-        <w:t xml:space="preserve"> (Perincian terlampir)</w:t>
+        <w:jc w:val="both"/>
+        <w:rPr>
+          <w:rFonts w:ascii="Tahoma" w:hAnsi="Tahoma" w:cs="Tahoma"/>
+          <w:lang w:val="id-ID"/>
+        </w:rPr>
+      </w:pPr>
+      <w:r>
+        <w:rPr>
+          <w:rFonts w:ascii="Tahoma" w:hAnsi="Tahoma" w:cs="Tahoma"/>
+          <w:lang w:val="id-ID"/>
+        </w:rPr>
+        <w:t xml:space="preserve">           (Perincian terlampir)</w:t>
       </w:r>
     </w:p>
     <w:p>
@@ -1303,9 +1154,7 @@
         <w:adjustRightInd w:val="0"/>
         <w:jc w:val="both"/>
         <w:rPr>
-          <w:rFonts w:ascii="Arial" w:hAnsi="Arial" w:cs="Arial"/>
-          <w:sz w:val="24"/>
-          <w:szCs w:val="24"/>
+          <w:rFonts w:ascii="Tahoma" w:hAnsi="Tahoma" w:cs="Tahoma"/>
           <w:lang w:val="sv-SE"/>
         </w:rPr>
       </w:pPr>
@@ -1317,56 +1166,82 @@
         <w:adjustRightInd w:val="0"/>
         <w:jc w:val="both"/>
         <w:rPr>
-          <w:rFonts w:ascii="Arial" w:hAnsi="Arial" w:cs="Arial"/>
-          <w:sz w:val="24"/>
-          <w:szCs w:val="24"/>
+          <w:rFonts w:ascii="Tahoma" w:hAnsi="Tahoma" w:cs="Tahoma"/>
           <w:lang w:val="sv-SE"/>
         </w:rPr>
       </w:pPr>
       <w:r>
         <w:rPr>
-          <w:rFonts w:ascii="Arial" w:hAnsi="Arial" w:cs="Arial"/>
-          <w:sz w:val="24"/>
-          <w:szCs w:val="24"/>
+          <w:rFonts w:ascii="Tahoma" w:hAnsi="Tahoma" w:cs="Tahoma"/>
           <w:lang w:val="sv-SE"/>
         </w:rPr>
-        <w:t xml:space="preserve">Demikian Berita Acara Pembukaan Dokumen Penawaran sampul 1(satu) ini dibuat dan ditandatangani oleh </w:t>
-      </w:r>
-      <w:r>
-        <w:rPr>
-          <w:rFonts w:ascii="Arial" w:hAnsi="Arial" w:cs="Arial"/>
-          <w:sz w:val="24"/>
-          <w:szCs w:val="24"/>
+        <w:lastRenderedPageBreak/>
+        <w:t xml:space="preserve">Demikian Berita Acara Pembukaan Dokumen Penawaran </w:t>
+      </w:r>
+      <w:r>
+        <w:rPr>
+          <w:rFonts w:ascii="Tahoma" w:hAnsi="Tahoma" w:cs="Tahoma"/>
+          <w:highlight w:val="cyan"/>
+          <w:lang w:val="id-ID"/>
+        </w:rPr>
+        <w:t>#</w:t>
+      </w:r>
+      <w:r>
+        <w:rPr>
+          <w:rFonts w:ascii="Tahoma" w:hAnsi="Tahoma" w:cs="Tahoma"/>
+          <w:highlight w:val="cyan"/>
+          <w:lang w:val="sv-SE"/>
+        </w:rPr>
+        <w:t>sampu</w:t>
+      </w:r>
+      <w:r>
+        <w:rPr>
+          <w:rFonts w:ascii="Tahoma" w:hAnsi="Tahoma" w:cs="Tahoma"/>
+          <w:highlight w:val="cyan"/>
+          <w:lang w:val="id-ID"/>
+        </w:rPr>
+        <w:t>l</w:t>
+      </w:r>
+      <w:r>
+        <w:rPr>
+          <w:rFonts w:ascii="Tahoma" w:hAnsi="Tahoma" w:cs="Tahoma"/>
+          <w:highlight w:val="cyan"/>
+          <w:lang w:val="id-ID"/>
+        </w:rPr>
+        <w:t>/tahap#</w:t>
+      </w:r>
+      <w:r>
+        <w:rPr>
+          <w:rFonts w:ascii="Tahoma" w:hAnsi="Tahoma" w:cs="Tahoma"/>
+          <w:lang w:val="sv-SE"/>
+        </w:rPr>
+        <w:t xml:space="preserve"> 1</w:t>
+      </w:r>
+      <w:r>
+        <w:rPr>
+          <w:rFonts w:ascii="Tahoma" w:hAnsi="Tahoma" w:cs="Tahoma"/>
+          <w:lang w:val="id-ID"/>
+        </w:rPr>
+        <w:t xml:space="preserve"> </w:t>
+      </w:r>
+      <w:r>
+        <w:rPr>
+          <w:rFonts w:ascii="Tahoma" w:hAnsi="Tahoma" w:cs="Tahoma"/>
+          <w:lang w:val="sv-SE"/>
+        </w:rPr>
+        <w:t xml:space="preserve">(satu) ini dibuat dan ditandatangani oleh </w:t>
+      </w:r>
+      <w:r>
+        <w:rPr>
+          <w:rFonts w:ascii="Tahoma" w:hAnsi="Tahoma" w:cs="Tahoma"/>
           <w:highlight w:val="cyan"/>
           <w:lang w:val="it-IT"/>
         </w:rPr>
-        <w:t>#</w:t>
-      </w:r>
-      <w:r>
-        <w:rPr>
-          <w:rFonts w:ascii="Arial" w:hAnsi="Arial" w:cs="Arial"/>
-          <w:sz w:val="24"/>
-          <w:szCs w:val="24"/>
-          <w:highlight w:val="cyan"/>
-          <w:lang w:val="it-IT"/>
-        </w:rPr>
-        <w:t>pejabatataupanitia</w:t>
-      </w:r>
-      <w:r>
-        <w:rPr>
-          <w:rFonts w:ascii="Arial" w:hAnsi="Arial" w:cs="Arial"/>
-          <w:sz w:val="24"/>
-          <w:szCs w:val="24"/>
-          <w:highlight w:val="cyan"/>
-          <w:lang w:val="it-IT"/>
-        </w:rPr>
-        <w:t>#</w:t>
-      </w:r>
-      <w:r>
-        <w:rPr>
-          <w:rFonts w:ascii="Arial" w:hAnsi="Arial" w:cs="Arial"/>
-          <w:sz w:val="24"/>
-          <w:szCs w:val="24"/>
+        <w:t>#pejabatataupanitia#</w:t>
+      </w:r>
+      <w:r>
+        <w:rPr>
+          <w:rFonts w:ascii="Tahoma" w:hAnsi="Tahoma" w:cs="Tahoma"/>
           <w:lang w:val="sv-SE"/>
         </w:rPr>
         <w:t xml:space="preserve"> Pengadaan Barang/Jasa Kantor Pusat.</w:t>
@@ -1379,9 +1254,7 @@
         <w:adjustRightInd w:val="0"/>
         <w:jc w:val="both"/>
         <w:rPr>
-          <w:rFonts w:ascii="Arial" w:hAnsi="Arial" w:cs="Arial"/>
-          <w:sz w:val="24"/>
-          <w:szCs w:val="24"/>
+          <w:rFonts w:ascii="Tahoma" w:hAnsi="Tahoma" w:cs="Tahoma"/>
           <w:lang w:val="es-ES"/>
         </w:rPr>
       </w:pPr>
@@ -1391,19 +1264,15 @@
         <w:spacing w:after="0" w:line="240" w:lineRule="auto"/>
         <w:jc w:val="both"/>
         <w:rPr>
-          <w:rFonts w:ascii="Arial" w:hAnsi="Arial" w:cs="Arial"/>
-          <w:b/>
-          <w:sz w:val="24"/>
-          <w:szCs w:val="24"/>
+          <w:rFonts w:ascii="Tahoma" w:hAnsi="Tahoma" w:cs="Tahoma"/>
+          <w:b/>
           <w:lang w:val="sv-SE"/>
         </w:rPr>
       </w:pPr>
       <w:r>
         <w:rPr>
-          <w:rFonts w:ascii="Arial" w:hAnsi="Arial" w:cs="Arial"/>
-          <w:b/>
-          <w:sz w:val="24"/>
-          <w:szCs w:val="24"/>
+          <w:rFonts w:ascii="Tahoma" w:hAnsi="Tahoma" w:cs="Tahoma"/>
+          <w:b/>
           <w:highlight w:val="cyan"/>
           <w:lang w:val="sv-SE"/>
         </w:rPr>
@@ -1411,10 +1280,8 @@
       </w:r>
       <w:r>
         <w:rPr>
-          <w:rFonts w:ascii="Arial" w:hAnsi="Arial" w:cs="Arial"/>
-          <w:b/>
-          <w:sz w:val="24"/>
-          <w:szCs w:val="24"/>
+          <w:rFonts w:ascii="Tahoma" w:hAnsi="Tahoma" w:cs="Tahoma"/>
+          <w:b/>
           <w:highlight w:val="cyan"/>
           <w:lang w:val="sv-SE"/>
         </w:rPr>
@@ -1422,10 +1289,8 @@
       </w:r>
       <w:r>
         <w:rPr>
-          <w:rFonts w:ascii="Arial" w:hAnsi="Arial" w:cs="Arial"/>
-          <w:b/>
-          <w:sz w:val="24"/>
-          <w:szCs w:val="24"/>
+          <w:rFonts w:ascii="Tahoma" w:hAnsi="Tahoma" w:cs="Tahoma"/>
+          <w:b/>
           <w:highlight w:val="cyan"/>
           <w:lang w:val="sv-SE"/>
         </w:rPr>
@@ -1433,10 +1298,8 @@
       </w:r>
       <w:r>
         <w:rPr>
-          <w:rFonts w:ascii="Arial" w:hAnsi="Arial" w:cs="Arial"/>
-          <w:b/>
-          <w:sz w:val="24"/>
-          <w:szCs w:val="24"/>
+          <w:rFonts w:ascii="Tahoma" w:hAnsi="Tahoma" w:cs="Tahoma"/>
+          <w:b/>
           <w:highlight w:val="cyan"/>
           <w:lang w:val="sv-SE"/>
         </w:rPr>
@@ -1444,57 +1307,33 @@
       </w:r>
       <w:r>
         <w:rPr>
-          <w:rFonts w:ascii="Arial" w:hAnsi="Arial" w:cs="Arial"/>
-          <w:b/>
-          <w:sz w:val="24"/>
-          <w:szCs w:val="24"/>
+          <w:rFonts w:ascii="Tahoma" w:hAnsi="Tahoma" w:cs="Tahoma"/>
+          <w:b/>
           <w:lang w:val="sv-SE"/>
         </w:rPr>
-        <w:t xml:space="preserve"> </w:t>
-      </w:r>
-      <w:r>
+        <w:t xml:space="preserve"> PENGADAAN BARANG/JASA</w:t>
+      </w:r>
+    </w:p>
+    <w:p>
+      <w:pPr>
+        <w:tabs>
+          <w:tab w:val="left" w:pos="1080"/>
+        </w:tabs>
+        <w:spacing w:after="0" w:line="240" w:lineRule="auto"/>
+        <w:jc w:val="both"/>
         <w:rPr>
           <w:rFonts w:ascii="Tahoma" w:hAnsi="Tahoma" w:cs="Tahoma"/>
           <w:b/>
           <w:lang w:val="sv-SE"/>
         </w:rPr>
-        <w:t>PENGADAAN BARANG/JASA</w:t>
-      </w:r>
-    </w:p>
-    <w:p>
-      <w:pPr>
-        <w:tabs>
-          <w:tab w:val="left" w:pos="1080"/>
-        </w:tabs>
-        <w:spacing w:after="0" w:line="240" w:lineRule="auto"/>
-        <w:jc w:val="both"/>
-        <w:rPr>
-          <w:rFonts w:ascii="Arial" w:hAnsi="Arial" w:cs="Arial"/>
-          <w:b/>
-          <w:sz w:val="24"/>
-          <w:szCs w:val="24"/>
+      </w:pPr>
+      <w:r>
+        <w:rPr>
+          <w:rFonts w:ascii="Tahoma" w:hAnsi="Tahoma" w:cs="Tahoma"/>
+          <w:b/>
           <w:lang w:val="sv-SE"/>
         </w:rPr>
-      </w:pPr>
-      <w:r>
-        <w:rPr>
-          <w:rFonts w:ascii="Arial" w:hAnsi="Arial" w:cs="Arial"/>
-          <w:b/>
-          <w:sz w:val="24"/>
-          <w:szCs w:val="24"/>
-          <w:lang w:val="sv-SE"/>
-        </w:rPr>
-        <w:t xml:space="preserve">PT PLN (PERSERO) KANTOR PUSAT </w:t>
-      </w:r>
-      <w:r>
-        <w:rPr>
-          <w:rFonts w:ascii="Arial" w:hAnsi="Arial" w:cs="Arial"/>
-          <w:b/>
-          <w:sz w:val="24"/>
-          <w:szCs w:val="24"/>
-          <w:lang w:val="sv-SE"/>
-        </w:rPr>
-        <w:t xml:space="preserve"> </w:t>
+        <w:t xml:space="preserve">PT PLN (PERSERO) KANTOR PUSAT  </w:t>
       </w:r>
     </w:p>
     <w:p>
@@ -1506,9 +1345,7 @@
         </w:tabs>
         <w:spacing w:after="0" w:line="240" w:lineRule="auto"/>
         <w:rPr>
-          <w:rFonts w:ascii="Arial" w:hAnsi="Arial" w:cs="Arial"/>
-          <w:sz w:val="24"/>
-          <w:szCs w:val="24"/>
+          <w:rFonts w:ascii="Tahoma" w:hAnsi="Tahoma" w:cs="Tahoma"/>
           <w:highlight w:val="cyan"/>
         </w:rPr>
       </w:pPr>
@@ -1522,35 +1359,27 @@
         </w:tabs>
         <w:spacing w:after="0" w:line="240" w:lineRule="auto"/>
         <w:rPr>
-          <w:rFonts w:ascii="Arial" w:hAnsi="Arial" w:cs="Arial"/>
-          <w:sz w:val="24"/>
-          <w:szCs w:val="24"/>
-          <w:lang w:val="id-ID"/>
-        </w:rPr>
-      </w:pPr>
-      <w:r>
-        <w:rPr>
-          <w:rFonts w:ascii="Arial" w:hAnsi="Arial" w:cs="Arial"/>
-          <w:sz w:val="24"/>
-          <w:szCs w:val="24"/>
+          <w:rFonts w:ascii="Tahoma" w:hAnsi="Tahoma" w:cs="Tahoma"/>
+          <w:lang w:val="id-ID"/>
+        </w:rPr>
+      </w:pPr>
+      <w:r>
+        <w:rPr>
+          <w:rFonts w:ascii="Tahoma" w:hAnsi="Tahoma" w:cs="Tahoma"/>
           <w:highlight w:val="cyan"/>
         </w:rPr>
         <w:t>#</w:t>
       </w:r>
       <w:r>
         <w:rPr>
-          <w:rFonts w:ascii="Arial" w:hAnsi="Arial" w:cs="Arial"/>
-          <w:sz w:val="24"/>
-          <w:szCs w:val="24"/>
+          <w:rFonts w:ascii="Tahoma" w:hAnsi="Tahoma" w:cs="Tahoma"/>
           <w:highlight w:val="cyan"/>
         </w:rPr>
         <w:t>tdtgnpic</w:t>
       </w:r>
       <w:r>
         <w:rPr>
-          <w:rFonts w:ascii="Arial" w:hAnsi="Arial" w:cs="Arial"/>
-          <w:sz w:val="24"/>
-          <w:szCs w:val="24"/>
+          <w:rFonts w:ascii="Tahoma" w:hAnsi="Tahoma" w:cs="Tahoma"/>
           <w:highlight w:val="cyan"/>
         </w:rPr>
         <w:t>#</w:t>
@@ -1568,9 +1397,53 @@
         <w:spacing w:after="0" w:line="240" w:lineRule="auto"/>
         <w:jc w:val="both"/>
         <w:rPr>
-          <w:rFonts w:ascii="Arial" w:hAnsi="Arial" w:cs="Arial"/>
-          <w:sz w:val="24"/>
-          <w:szCs w:val="24"/>
+          <w:rFonts w:ascii="Tahoma" w:hAnsi="Tahoma" w:cs="Tahoma"/>
+          <w:lang w:val="id-ID"/>
+        </w:rPr>
+      </w:pPr>
+    </w:p>
+    <w:p>
+      <w:pPr>
+        <w:tabs>
+          <w:tab w:val="left" w:pos="3119"/>
+          <w:tab w:val="center" w:pos="4513"/>
+        </w:tabs>
+        <w:spacing w:after="0" w:line="240" w:lineRule="auto"/>
+        <w:jc w:val="both"/>
+        <w:rPr>
+          <w:rFonts w:ascii="Tahoma" w:hAnsi="Tahoma" w:cs="Tahoma"/>
+          <w:b/>
+          <w:lang w:val="id-ID"/>
+        </w:rPr>
+      </w:pPr>
+      <w:r>
+        <w:rPr>
+          <w:rFonts w:ascii="Tahoma" w:hAnsi="Tahoma" w:cs="Tahoma"/>
+          <w:b/>
+          <w:lang w:val="id-ID"/>
+        </w:rPr>
+        <w:t>WAKIL PENYEDIA JASA (Minimal 2)</w:t>
+      </w:r>
+      <w:r>
+        <w:rPr>
+          <w:rFonts w:ascii="Tahoma" w:hAnsi="Tahoma" w:cs="Tahoma"/>
+          <w:b/>
+          <w:lang w:val="id-ID"/>
+        </w:rPr>
+        <w:tab/>
+      </w:r>
+    </w:p>
+    <w:p>
+      <w:pPr>
+        <w:tabs>
+          <w:tab w:val="left" w:pos="3119"/>
+          <w:tab w:val="center" w:pos="4513"/>
+        </w:tabs>
+        <w:spacing w:after="0" w:line="240" w:lineRule="auto"/>
+        <w:jc w:val="both"/>
+        <w:rPr>
+          <w:rFonts w:ascii="Tahoma" w:hAnsi="Tahoma" w:cs="Tahoma"/>
+          <w:b/>
           <w:lang w:val="id-ID"/>
         </w:rPr>
       </w:pPr>
@@ -1583,24 +1456,16 @@
           <w:tab w:val="left" w:pos="4410"/>
         </w:tabs>
         <w:spacing w:after="0" w:line="240" w:lineRule="auto"/>
-        <w:jc w:val="both"/>
-        <w:rPr>
-          <w:rFonts w:ascii="Arial" w:hAnsi="Arial" w:cs="Arial"/>
-          <w:b/>
-          <w:sz w:val="24"/>
-          <w:szCs w:val="24"/>
-          <w:lang w:val="id-ID"/>
-        </w:rPr>
-      </w:pPr>
-      <w:r>
-        <w:rPr>
-          <w:rFonts w:ascii="Arial" w:hAnsi="Arial" w:cs="Arial"/>
-          <w:b/>
-          <w:sz w:val="24"/>
-          <w:szCs w:val="24"/>
-          <w:lang w:val="id-ID"/>
-        </w:rPr>
-        <w:t>WAKIL PENYEDIA JASA (Minimal 2)</w:t>
+        <w:rPr>
+          <w:rFonts w:ascii="Tahoma" w:hAnsi="Tahoma" w:cs="Tahoma"/>
+        </w:rPr>
+      </w:pPr>
+      <w:r>
+        <w:rPr>
+          <w:rFonts w:ascii="Tahoma" w:hAnsi="Tahoma" w:cs="Tahoma"/>
+          <w:highlight w:val="cyan"/>
+        </w:rPr>
+        <w:t>#tdtgnpeserta#</w:t>
       </w:r>
     </w:p>
     <w:p>
@@ -1611,20 +1476,18 @@
           <w:tab w:val="left" w:pos="4410"/>
         </w:tabs>
         <w:spacing w:after="0" w:line="240" w:lineRule="auto"/>
-        <w:rPr>
-          <w:rFonts w:ascii="Arial" w:hAnsi="Arial" w:cs="Arial"/>
-          <w:sz w:val="24"/>
-          <w:szCs w:val="24"/>
-        </w:rPr>
-      </w:pPr>
-      <w:r>
-        <w:rPr>
-          <w:rFonts w:ascii="Arial" w:hAnsi="Arial" w:cs="Arial"/>
-          <w:sz w:val="24"/>
-          <w:szCs w:val="24"/>
-          <w:highlight w:val="cyan"/>
-        </w:rPr>
-        <w:t>#tdtgnpeserta#</w:t>
+        <w:jc w:val="both"/>
+        <w:rPr>
+          <w:rFonts w:ascii="Tahoma" w:hAnsi="Tahoma" w:cs="Tahoma"/>
+          <w:lang w:val="id-ID"/>
+        </w:rPr>
+      </w:pPr>
+      <w:r>
+        <w:rPr>
+          <w:rFonts w:ascii="Tahoma" w:hAnsi="Tahoma" w:cs="Tahoma"/>
+          <w:lang w:val="id-ID"/>
+        </w:rPr>
+        <w:t xml:space="preserve">                                                         </w:t>
       </w:r>
     </w:p>
     <w:p>
@@ -1637,21 +1500,12 @@
         <w:spacing w:after="0" w:line="240" w:lineRule="auto"/>
         <w:jc w:val="both"/>
         <w:rPr>
-          <w:rFonts w:ascii="Arial" w:hAnsi="Arial" w:cs="Arial"/>
+          <w:rFonts w:ascii="Tahoma" w:hAnsi="Tahoma" w:cs="Tahoma"/>
           <w:sz w:val="24"/>
           <w:szCs w:val="24"/>
           <w:lang w:val="id-ID"/>
         </w:rPr>
       </w:pPr>
-      <w:r>
-        <w:rPr>
-          <w:rFonts w:ascii="Arial" w:hAnsi="Arial" w:cs="Arial"/>
-          <w:sz w:val="24"/>
-          <w:szCs w:val="24"/>
-          <w:lang w:val="id-ID"/>
-        </w:rPr>
-        <w:t xml:space="preserve">                                                         </w:t>
-      </w:r>
     </w:p>
     <w:p>
       <w:pPr>
@@ -1663,10 +1517,9 @@
         <w:spacing w:after="0" w:line="240" w:lineRule="auto"/>
         <w:jc w:val="both"/>
         <w:rPr>
-          <w:rFonts w:ascii="Arial" w:hAnsi="Arial" w:cs="Arial"/>
+          <w:rFonts w:ascii="Tahoma" w:hAnsi="Tahoma" w:cs="Tahoma"/>
           <w:sz w:val="24"/>
           <w:szCs w:val="24"/>
-          <w:lang w:val="id-ID"/>
         </w:rPr>
       </w:pPr>
     </w:p>
@@ -1680,7 +1533,7 @@
         <w:spacing w:after="0" w:line="240" w:lineRule="auto"/>
         <w:jc w:val="both"/>
         <w:rPr>
-          <w:rFonts w:ascii="Arial" w:hAnsi="Arial" w:cs="Arial"/>
+          <w:rFonts w:ascii="Tahoma" w:hAnsi="Tahoma" w:cs="Tahoma"/>
           <w:sz w:val="24"/>
           <w:szCs w:val="24"/>
         </w:rPr>
@@ -1696,7 +1549,7 @@
         <w:spacing w:after="0" w:line="240" w:lineRule="auto"/>
         <w:jc w:val="both"/>
         <w:rPr>
-          <w:rFonts w:ascii="Arial" w:hAnsi="Arial" w:cs="Arial"/>
+          <w:rFonts w:ascii="Tahoma" w:hAnsi="Tahoma" w:cs="Tahoma"/>
           <w:sz w:val="24"/>
           <w:szCs w:val="24"/>
         </w:rPr>
@@ -1712,7 +1565,7 @@
         <w:spacing w:after="0" w:line="240" w:lineRule="auto"/>
         <w:jc w:val="both"/>
         <w:rPr>
-          <w:rFonts w:ascii="Arial" w:hAnsi="Arial" w:cs="Arial"/>
+          <w:rFonts w:ascii="Tahoma" w:hAnsi="Tahoma" w:cs="Tahoma"/>
           <w:sz w:val="24"/>
           <w:szCs w:val="24"/>
         </w:rPr>
@@ -1728,7 +1581,7 @@
         <w:spacing w:after="0" w:line="240" w:lineRule="auto"/>
         <w:jc w:val="both"/>
         <w:rPr>
-          <w:rFonts w:ascii="Arial" w:hAnsi="Arial" w:cs="Arial"/>
+          <w:rFonts w:ascii="Tahoma" w:hAnsi="Tahoma" w:cs="Tahoma"/>
           <w:sz w:val="24"/>
           <w:szCs w:val="24"/>
         </w:rPr>
@@ -1736,21 +1589,11 @@
     </w:p>
     <w:p>
       <w:pPr>
-        <w:tabs>
-          <w:tab w:val="left" w:pos="3119"/>
-          <w:tab w:val="left" w:pos="4253"/>
-          <w:tab w:val="left" w:pos="4410"/>
-        </w:tabs>
-        <w:spacing w:after="0" w:line="240" w:lineRule="auto"/>
-        <w:jc w:val="both"/>
-        <w:rPr>
-          <w:rFonts w:ascii="Arial" w:hAnsi="Arial" w:cs="Arial"/>
-          <w:sz w:val="24"/>
-          <w:szCs w:val="24"/>
-        </w:rPr>
-      </w:pPr>
-    </w:p>
-    <w:p/>
+        <w:rPr>
+          <w:rFonts w:ascii="Tahoma" w:hAnsi="Tahoma" w:cs="Tahoma"/>
+        </w:rPr>
+      </w:pPr>
+    </w:p>
     <w:sectPr>
       <w:headerReference w:type="default" r:id="rId7"/>
       <w:pgSz w:w="11906" w:h="16838"/>
@@ -1764,7 +1607,7 @@
 
 <file path=word/endnotes.xml><?xml version="1.0" encoding="utf-8"?>
 <w:endnotes xmlns:ve="http://schemas.openxmlformats.org/markup-compatibility/2006" xmlns:o="urn:schemas-microsoft-com:office:office" xmlns:r="http://schemas.openxmlformats.org/officeDocument/2006/relationships" xmlns:m="http://schemas.openxmlformats.org/officeDocument/2006/math" xmlns:v="urn:schemas-microsoft-com:vml" xmlns:wp="http://schemas.openxmlformats.org/drawingml/2006/wordprocessingDrawing" xmlns:w10="urn:schemas-microsoft-com:office:word" xmlns:w="http://schemas.openxmlformats.org/wordprocessingml/2006/main" xmlns:wne="http://schemas.microsoft.com/office/word/2006/wordml">
-  <w:endnote w:type="separator" w:id="-1">
+  <w:endnote w:type="separator" w:id="0">
     <w:p>
       <w:pPr>
         <w:spacing w:after="0" w:line="240" w:lineRule="auto"/>
@@ -1774,7 +1617,7 @@
       </w:r>
     </w:p>
   </w:endnote>
-  <w:endnote w:type="continuationSeparator" w:id="0">
+  <w:endnote w:type="continuationSeparator" w:id="1">
     <w:p>
       <w:pPr>
         <w:spacing w:after="0" w:line="240" w:lineRule="auto"/>
@@ -1789,7 +1632,7 @@
 
 <file path=word/footnotes.xml><?xml version="1.0" encoding="utf-8"?>
 <w:footnotes xmlns:ve="http://schemas.openxmlformats.org/markup-compatibility/2006" xmlns:o="urn:schemas-microsoft-com:office:office" xmlns:r="http://schemas.openxmlformats.org/officeDocument/2006/relationships" xmlns:m="http://schemas.openxmlformats.org/officeDocument/2006/math" xmlns:v="urn:schemas-microsoft-com:vml" xmlns:wp="http://schemas.openxmlformats.org/drawingml/2006/wordprocessingDrawing" xmlns:w10="urn:schemas-microsoft-com:office:word" xmlns:w="http://schemas.openxmlformats.org/wordprocessingml/2006/main" xmlns:wne="http://schemas.microsoft.com/office/word/2006/wordml">
-  <w:footnote w:type="separator" w:id="-1">
+  <w:footnote w:type="separator" w:id="0">
     <w:p>
       <w:pPr>
         <w:spacing w:after="0" w:line="240" w:lineRule="auto"/>
@@ -1799,7 +1642,7 @@
       </w:r>
     </w:p>
   </w:footnote>
-  <w:footnote w:type="continuationSeparator" w:id="0">
+  <w:footnote w:type="continuationSeparator" w:id="1">
     <w:p>
       <w:pPr>
         <w:spacing w:after="0" w:line="240" w:lineRule="auto"/>
@@ -1855,7 +1698,7 @@
           <v:imagedata r:id="rId1" o:title=""/>
           <w10:wrap type="topAndBottom"/>
         </v:shape>
-        <o:OLEObject Type="Embed" ProgID="PBrush" ShapeID="_x0000_s2049" DrawAspect="Content" ObjectID="_1435048547" r:id="rId2"/>
+        <o:OLEObject Type="Embed" ProgID="PBrush" ShapeID="_x0000_s2049" DrawAspect="Content" ObjectID="_1435408724" r:id="rId2"/>
       </w:pict>
     </w:r>
     <w:r>
@@ -2041,8 +1884,8 @@
   <w:abstractNum w:abstractNumId="1">
     <w:nsid w:val="1AA61709"/>
     <w:multiLevelType w:val="hybridMultilevel"/>
-    <w:tmpl w:val="EE1C64F0"/>
-    <w:lvl w:ilvl="0" w:tplc="FD541F74">
+    <w:tmpl w:val="FC666ABC"/>
+    <w:lvl w:ilvl="0" w:tplc="473AE6FC">
       <w:start w:val="1"/>
       <w:numFmt w:val="decimal"/>
       <w:lvlText w:val="%1."/>
@@ -2052,7 +1895,7 @@
       </w:pPr>
       <w:rPr>
         <w:rFonts w:hint="default"/>
-        <w:sz w:val="24"/>
+        <w:sz w:val="22"/>
       </w:rPr>
     </w:lvl>
     <w:lvl w:ilvl="1" w:tplc="04210019" w:tentative="1">
@@ -2393,6 +2236,92 @@
     </w:lvl>
   </w:abstractNum>
   <w:abstractNum w:abstractNumId="5">
+    <w:nsid w:val="3C276004"/>
+    <w:multiLevelType w:val="hybridMultilevel"/>
+    <w:tmpl w:val="A918A8CA"/>
+    <w:lvl w:ilvl="0" w:tplc="04210019">
+      <w:start w:val="1"/>
+      <w:numFmt w:val="lowerLetter"/>
+      <w:lvlText w:val="%1."/>
+      <w:lvlJc w:val="left"/>
+      <w:pPr>
+        <w:ind w:left="720" w:hanging="360"/>
+      </w:pPr>
+    </w:lvl>
+    <w:lvl w:ilvl="1" w:tplc="04210019" w:tentative="1">
+      <w:start w:val="1"/>
+      <w:numFmt w:val="lowerLetter"/>
+      <w:lvlText w:val="%2."/>
+      <w:lvlJc w:val="left"/>
+      <w:pPr>
+        <w:ind w:left="1440" w:hanging="360"/>
+      </w:pPr>
+    </w:lvl>
+    <w:lvl w:ilvl="2" w:tplc="0421001B" w:tentative="1">
+      <w:start w:val="1"/>
+      <w:numFmt w:val="lowerRoman"/>
+      <w:lvlText w:val="%3."/>
+      <w:lvlJc w:val="right"/>
+      <w:pPr>
+        <w:ind w:left="2160" w:hanging="180"/>
+      </w:pPr>
+    </w:lvl>
+    <w:lvl w:ilvl="3" w:tplc="0421000F" w:tentative="1">
+      <w:start w:val="1"/>
+      <w:numFmt w:val="decimal"/>
+      <w:lvlText w:val="%4."/>
+      <w:lvlJc w:val="left"/>
+      <w:pPr>
+        <w:ind w:left="2880" w:hanging="360"/>
+      </w:pPr>
+    </w:lvl>
+    <w:lvl w:ilvl="4" w:tplc="04210019" w:tentative="1">
+      <w:start w:val="1"/>
+      <w:numFmt w:val="lowerLetter"/>
+      <w:lvlText w:val="%5."/>
+      <w:lvlJc w:val="left"/>
+      <w:pPr>
+        <w:ind w:left="3600" w:hanging="360"/>
+      </w:pPr>
+    </w:lvl>
+    <w:lvl w:ilvl="5" w:tplc="0421001B" w:tentative="1">
+      <w:start w:val="1"/>
+      <w:numFmt w:val="lowerRoman"/>
+      <w:lvlText w:val="%6."/>
+      <w:lvlJc w:val="right"/>
+      <w:pPr>
+        <w:ind w:left="4320" w:hanging="180"/>
+      </w:pPr>
+    </w:lvl>
+    <w:lvl w:ilvl="6" w:tplc="0421000F" w:tentative="1">
+      <w:start w:val="1"/>
+      <w:numFmt w:val="decimal"/>
+      <w:lvlText w:val="%7."/>
+      <w:lvlJc w:val="left"/>
+      <w:pPr>
+        <w:ind w:left="5040" w:hanging="360"/>
+      </w:pPr>
+    </w:lvl>
+    <w:lvl w:ilvl="7" w:tplc="04210019" w:tentative="1">
+      <w:start w:val="1"/>
+      <w:numFmt w:val="lowerLetter"/>
+      <w:lvlText w:val="%8."/>
+      <w:lvlJc w:val="left"/>
+      <w:pPr>
+        <w:ind w:left="5760" w:hanging="360"/>
+      </w:pPr>
+    </w:lvl>
+    <w:lvl w:ilvl="8" w:tplc="0421001B" w:tentative="1">
+      <w:start w:val="1"/>
+      <w:numFmt w:val="lowerRoman"/>
+      <w:lvlText w:val="%9."/>
+      <w:lvlJc w:val="right"/>
+      <w:pPr>
+        <w:ind w:left="6480" w:hanging="180"/>
+      </w:pPr>
+    </w:lvl>
+  </w:abstractNum>
+  <w:abstractNum w:abstractNumId="6">
     <w:nsid w:val="4C3E2689"/>
     <w:multiLevelType w:val="hybridMultilevel"/>
     <w:tmpl w:val="1FC2A642"/>
@@ -2505,7 +2434,7 @@
       </w:pPr>
     </w:lvl>
   </w:abstractNum>
-  <w:abstractNum w:abstractNumId="6">
+  <w:abstractNum w:abstractNumId="7">
     <w:nsid w:val="50D07080"/>
     <w:multiLevelType w:val="hybridMultilevel"/>
     <w:tmpl w:val="76DA0F18"/>
@@ -2598,7 +2527,7 @@
     <w:abstractNumId w:val="4"/>
   </w:num>
   <w:num w:numId="2">
-    <w:abstractNumId w:val="6"/>
+    <w:abstractNumId w:val="7"/>
   </w:num>
   <w:num w:numId="3">
     <w:abstractNumId w:val="3"/>
@@ -2607,13 +2536,16 @@
     <w:abstractNumId w:val="2"/>
   </w:num>
   <w:num w:numId="5">
-    <w:abstractNumId w:val="5"/>
+    <w:abstractNumId w:val="6"/>
   </w:num>
   <w:num w:numId="6">
     <w:abstractNumId w:val="0"/>
   </w:num>
   <w:num w:numId="7">
     <w:abstractNumId w:val="1"/>
+  </w:num>
+  <w:num w:numId="8">
+    <w:abstractNumId w:val="5"/>
   </w:num>
 </w:numbering>
 </file>
@@ -2861,6 +2793,17 @@
       <w:szCs w:val="22"/>
       <w:lang w:val="en-US" w:eastAsia="en-US"/>
     </w:rPr>
+  </w:style>
+  <w:style w:type="paragraph" w:styleId="ListParagraph">
+    <w:name w:val="List Paragraph"/>
+    <w:basedOn w:val="Normal"/>
+    <w:uiPriority w:val="34"/>
+    <w:qFormat/>
+    <w:rsid w:val="003C43CF"/>
+    <w:pPr>
+      <w:ind w:left="720"/>
+      <w:contextualSpacing/>
+    </w:pPr>
   </w:style>
 </w:styles>
 </file>

</xml_diff>